<commit_message>
[Clase] {Base de datos} Práctica - 4, Ej - 1
</commit_message>
<xml_diff>
--- a/Bases de datos/Tema - 2/Práctica - 4/ud02_Pract04.docx
+++ b/Bases de datos/Tema - 2/Práctica - 4/ud02_Pract04.docx
@@ -1,6 +1,6 @@
 
 <file path=word/document.xml><?xml version="1.0" encoding="utf-8"?>
-<w:document xmlns:ve="http://schemas.openxmlformats.org/markup-compatibility/2006" xmlns:o="urn:schemas-microsoft-com:office:office" xmlns:r="http://schemas.openxmlformats.org/officeDocument/2006/relationships" xmlns:m="http://schemas.openxmlformats.org/officeDocument/2006/math" xmlns:v="urn:schemas-microsoft-com:vml" xmlns:wp="http://schemas.openxmlformats.org/drawingml/2006/wordprocessingDrawing" xmlns:w10="urn:schemas-microsoft-com:office:word" xmlns:w="http://schemas.openxmlformats.org/wordprocessingml/2006/main" xmlns:wne="http://schemas.microsoft.com/office/word/2006/wordml">
+<w:document xmlns:wpc="http://schemas.microsoft.com/office/word/2010/wordprocessingCanvas" xmlns:cx="http://schemas.microsoft.com/office/drawing/2014/chartex" xmlns:mc="http://schemas.openxmlformats.org/markup-compatibility/2006" xmlns:o="urn:schemas-microsoft-com:office:office" xmlns:r="http://schemas.openxmlformats.org/officeDocument/2006/relationships" xmlns:m="http://schemas.openxmlformats.org/officeDocument/2006/math" xmlns:v="urn:schemas-microsoft-com:vml" xmlns:wp14="http://schemas.microsoft.com/office/word/2010/wordprocessingDrawing" xmlns:wp="http://schemas.openxmlformats.org/drawingml/2006/wordprocessingDrawing" xmlns:w10="urn:schemas-microsoft-com:office:word" xmlns:w="http://schemas.openxmlformats.org/wordprocessingml/2006/main" xmlns:w14="http://schemas.microsoft.com/office/word/2010/wordml" xmlns:w15="http://schemas.microsoft.com/office/word/2012/wordml" xmlns:w16se="http://schemas.microsoft.com/office/word/2015/wordml/symex" xmlns:wpg="http://schemas.microsoft.com/office/word/2010/wordprocessingGroup" xmlns:wpi="http://schemas.microsoft.com/office/word/2010/wordprocessingInk" xmlns:wne="http://schemas.microsoft.com/office/word/2006/wordml" xmlns:wps="http://schemas.microsoft.com/office/word/2010/wordprocessingShape" mc:Ignorable="w14 w15 w16se wp14">
   <w:body>
     <w:p>
       <w:pPr>
@@ -109,35 +109,437 @@
           <w:sz w:val="24"/>
           <w:szCs w:val="24"/>
         </w:rPr>
-        <w:t>de tarjetas de crédito. La compañía abre cuentas a personas individuales y a empresas. En ambos</w:t>
-      </w:r>
-      <w:r>
-        <w:rPr>
-          <w:sz w:val="24"/>
-          <w:szCs w:val="24"/>
-        </w:rPr>
-        <w:t xml:space="preserve"> </w:t>
-      </w:r>
-      <w:r>
-        <w:rPr>
-          <w:sz w:val="24"/>
-          <w:szCs w:val="24"/>
-        </w:rPr>
-        <w:t>casos se almacena el DNI, nombre, dirección, código postal y ciudad. De las personas individuales,</w:t>
-      </w:r>
-      <w:r>
-        <w:rPr>
-          <w:sz w:val="24"/>
-          <w:szCs w:val="24"/>
-        </w:rPr>
-        <w:t xml:space="preserve"> </w:t>
-      </w:r>
-      <w:r>
-        <w:rPr>
-          <w:sz w:val="24"/>
-          <w:szCs w:val="24"/>
-        </w:rPr>
-        <w:t>se almacena también el salario, y de las empresas se almacena su tamaño y sector.</w:t>
+        <w:t xml:space="preserve">de </w:t>
+      </w:r>
+      <w:r>
+        <w:rPr>
+          <w:b/>
+          <w:i/>
+          <w:sz w:val="24"/>
+          <w:szCs w:val="24"/>
+        </w:rPr>
+        <w:t>[</w:t>
+      </w:r>
+      <w:r>
+        <w:rPr>
+          <w:b/>
+          <w:i/>
+          <w:color w:val="00B050"/>
+          <w:sz w:val="24"/>
+          <w:szCs w:val="24"/>
+        </w:rPr>
+        <w:t>T</w:t>
+      </w:r>
+      <w:r>
+        <w:rPr>
+          <w:b/>
+          <w:i/>
+          <w:color w:val="00B050"/>
+          <w:sz w:val="24"/>
+          <w:szCs w:val="24"/>
+        </w:rPr>
+        <w:t>arjetas</w:t>
+      </w:r>
+      <w:r>
+        <w:rPr>
+          <w:b/>
+          <w:i/>
+          <w:sz w:val="24"/>
+          <w:szCs w:val="24"/>
+        </w:rPr>
+        <w:t>]</w:t>
+      </w:r>
+      <w:r>
+        <w:rPr>
+          <w:sz w:val="24"/>
+          <w:szCs w:val="24"/>
+        </w:rPr>
+        <w:t xml:space="preserve"> de crédito. La compañía abre </w:t>
+      </w:r>
+      <w:r>
+        <w:rPr>
+          <w:b/>
+          <w:sz w:val="24"/>
+          <w:szCs w:val="24"/>
+        </w:rPr>
+        <w:t>[</w:t>
+      </w:r>
+      <w:r>
+        <w:rPr>
+          <w:b/>
+          <w:color w:val="00B050"/>
+          <w:sz w:val="24"/>
+          <w:szCs w:val="24"/>
+        </w:rPr>
+        <w:t>C</w:t>
+      </w:r>
+      <w:r>
+        <w:rPr>
+          <w:b/>
+          <w:color w:val="00B050"/>
+          <w:sz w:val="24"/>
+          <w:szCs w:val="24"/>
+        </w:rPr>
+        <w:t>uentas</w:t>
+      </w:r>
+      <w:r>
+        <w:rPr>
+          <w:b/>
+          <w:sz w:val="24"/>
+          <w:szCs w:val="24"/>
+        </w:rPr>
+        <w:t>]</w:t>
+      </w:r>
+      <w:r>
+        <w:rPr>
+          <w:b/>
+          <w:sz w:val="24"/>
+          <w:szCs w:val="24"/>
+        </w:rPr>
+        <w:t xml:space="preserve"> a </w:t>
+      </w:r>
+      <w:r>
+        <w:rPr>
+          <w:b/>
+          <w:sz w:val="24"/>
+          <w:szCs w:val="24"/>
+        </w:rPr>
+        <w:t>[</w:t>
+      </w:r>
+      <w:r>
+        <w:rPr>
+          <w:b/>
+          <w:color w:val="00B050"/>
+          <w:sz w:val="24"/>
+          <w:szCs w:val="24"/>
+        </w:rPr>
+        <w:t>P</w:t>
+      </w:r>
+      <w:r>
+        <w:rPr>
+          <w:b/>
+          <w:color w:val="00B050"/>
+          <w:sz w:val="24"/>
+          <w:szCs w:val="24"/>
+        </w:rPr>
+        <w:t>ersonas</w:t>
+      </w:r>
+      <w:r>
+        <w:rPr>
+          <w:b/>
+          <w:sz w:val="24"/>
+          <w:szCs w:val="24"/>
+        </w:rPr>
+        <w:t>] individuales y a [</w:t>
+      </w:r>
+      <w:r>
+        <w:rPr>
+          <w:b/>
+          <w:color w:val="00B050"/>
+          <w:sz w:val="24"/>
+          <w:szCs w:val="24"/>
+        </w:rPr>
+        <w:t>E</w:t>
+      </w:r>
+      <w:r>
+        <w:rPr>
+          <w:b/>
+          <w:color w:val="00B050"/>
+          <w:sz w:val="24"/>
+          <w:szCs w:val="24"/>
+        </w:rPr>
+        <w:t>mpresas</w:t>
+      </w:r>
+      <w:r>
+        <w:rPr>
+          <w:b/>
+          <w:sz w:val="24"/>
+          <w:szCs w:val="24"/>
+        </w:rPr>
+        <w:t>]</w:t>
+      </w:r>
+      <w:r>
+        <w:rPr>
+          <w:sz w:val="24"/>
+          <w:szCs w:val="24"/>
+        </w:rPr>
+        <w:t>. En ambos</w:t>
+      </w:r>
+      <w:r>
+        <w:rPr>
+          <w:sz w:val="24"/>
+          <w:szCs w:val="24"/>
+        </w:rPr>
+        <w:t xml:space="preserve"> </w:t>
+      </w:r>
+      <w:r>
+        <w:rPr>
+          <w:sz w:val="24"/>
+          <w:szCs w:val="24"/>
+        </w:rPr>
+        <w:t xml:space="preserve">casos se almacena el </w:t>
+      </w:r>
+      <w:r>
+        <w:rPr>
+          <w:b/>
+          <w:i/>
+          <w:sz w:val="24"/>
+          <w:szCs w:val="24"/>
+        </w:rPr>
+        <w:t>[</w:t>
+      </w:r>
+      <w:r>
+        <w:rPr>
+          <w:b/>
+          <w:i/>
+          <w:color w:val="00B050"/>
+          <w:sz w:val="24"/>
+          <w:szCs w:val="24"/>
+        </w:rPr>
+        <w:t>Clientes</w:t>
+      </w:r>
+      <w:r>
+        <w:rPr>
+          <w:b/>
+          <w:i/>
+          <w:sz w:val="24"/>
+          <w:szCs w:val="24"/>
+        </w:rPr>
+        <w:t>]</w:t>
+      </w:r>
+      <w:r>
+        <w:rPr>
+          <w:b/>
+          <w:i/>
+          <w:sz w:val="24"/>
+          <w:szCs w:val="24"/>
+        </w:rPr>
+        <w:t xml:space="preserve"> </w:t>
+      </w:r>
+      <w:r>
+        <w:rPr>
+          <w:b/>
+          <w:i/>
+          <w:sz w:val="24"/>
+          <w:szCs w:val="24"/>
+        </w:rPr>
+        <w:t>(</w:t>
+      </w:r>
+      <w:r>
+        <w:rPr>
+          <w:b/>
+          <w:i/>
+          <w:sz w:val="24"/>
+          <w:szCs w:val="24"/>
+          <w:u w:val="single"/>
+        </w:rPr>
+        <w:t>ID_Cliente</w:t>
+      </w:r>
+      <w:r>
+        <w:rPr>
+          <w:b/>
+          <w:i/>
+          <w:sz w:val="24"/>
+          <w:szCs w:val="24"/>
+        </w:rPr>
+        <w:t xml:space="preserve">), </w:t>
+      </w:r>
+      <w:r>
+        <w:rPr>
+          <w:b/>
+          <w:sz w:val="24"/>
+          <w:szCs w:val="24"/>
+          <w:u w:val="single"/>
+        </w:rPr>
+        <w:t>DNI</w:t>
+      </w:r>
+      <w:r>
+        <w:rPr>
+          <w:b/>
+          <w:sz w:val="24"/>
+          <w:szCs w:val="24"/>
+        </w:rPr>
+        <w:t xml:space="preserve">, </w:t>
+      </w:r>
+      <w:r>
+        <w:rPr>
+          <w:b/>
+          <w:sz w:val="24"/>
+          <w:szCs w:val="24"/>
+          <w:u w:val="single"/>
+        </w:rPr>
+        <w:t>nombre</w:t>
+      </w:r>
+      <w:r>
+        <w:rPr>
+          <w:b/>
+          <w:sz w:val="24"/>
+          <w:szCs w:val="24"/>
+        </w:rPr>
+        <w:t xml:space="preserve">, </w:t>
+      </w:r>
+      <w:r>
+        <w:rPr>
+          <w:b/>
+          <w:sz w:val="24"/>
+          <w:szCs w:val="24"/>
+          <w:u w:val="single"/>
+        </w:rPr>
+        <w:t>dirección</w:t>
+      </w:r>
+      <w:r>
+        <w:rPr>
+          <w:b/>
+          <w:sz w:val="24"/>
+          <w:szCs w:val="24"/>
+        </w:rPr>
+        <w:t xml:space="preserve">, </w:t>
+      </w:r>
+      <w:r>
+        <w:rPr>
+          <w:b/>
+          <w:sz w:val="24"/>
+          <w:szCs w:val="24"/>
+          <w:u w:val="single"/>
+        </w:rPr>
+        <w:t>código postal</w:t>
+      </w:r>
+      <w:r>
+        <w:rPr>
+          <w:b/>
+          <w:sz w:val="24"/>
+          <w:szCs w:val="24"/>
+        </w:rPr>
+        <w:t xml:space="preserve"> y </w:t>
+      </w:r>
+      <w:r>
+        <w:rPr>
+          <w:b/>
+          <w:sz w:val="24"/>
+          <w:szCs w:val="24"/>
+          <w:u w:val="single"/>
+        </w:rPr>
+        <w:t>ciudad</w:t>
+      </w:r>
+      <w:r>
+        <w:rPr>
+          <w:sz w:val="24"/>
+          <w:szCs w:val="24"/>
+        </w:rPr>
+        <w:t>. De las personas individuales,</w:t>
+      </w:r>
+      <w:r>
+        <w:rPr>
+          <w:sz w:val="24"/>
+          <w:szCs w:val="24"/>
+        </w:rPr>
+        <w:t xml:space="preserve"> </w:t>
+      </w:r>
+      <w:r>
+        <w:rPr>
+          <w:sz w:val="24"/>
+          <w:szCs w:val="24"/>
+        </w:rPr>
+        <w:t xml:space="preserve">se almacena también </w:t>
+      </w:r>
+      <w:r>
+        <w:rPr>
+          <w:b/>
+          <w:sz w:val="24"/>
+          <w:szCs w:val="24"/>
+        </w:rPr>
+        <w:t xml:space="preserve">el </w:t>
+      </w:r>
+      <w:r>
+        <w:rPr>
+          <w:b/>
+          <w:sz w:val="24"/>
+          <w:szCs w:val="24"/>
+          <w:u w:val="single"/>
+        </w:rPr>
+        <w:t>salario</w:t>
+      </w:r>
+      <w:r>
+        <w:rPr>
+          <w:sz w:val="24"/>
+          <w:szCs w:val="24"/>
+        </w:rPr>
+        <w:t xml:space="preserve">, y de las </w:t>
+      </w:r>
+      <w:r>
+        <w:rPr>
+          <w:b/>
+          <w:sz w:val="24"/>
+          <w:szCs w:val="24"/>
+        </w:rPr>
+        <w:t>[</w:t>
+      </w:r>
+      <w:r>
+        <w:rPr>
+          <w:b/>
+          <w:i/>
+          <w:sz w:val="24"/>
+          <w:szCs w:val="24"/>
+        </w:rPr>
+        <w:t>E</w:t>
+      </w:r>
+      <w:r>
+        <w:rPr>
+          <w:b/>
+          <w:i/>
+          <w:sz w:val="24"/>
+          <w:szCs w:val="24"/>
+        </w:rPr>
+        <w:t>mpresas</w:t>
+      </w:r>
+      <w:r>
+        <w:rPr>
+          <w:b/>
+          <w:i/>
+          <w:sz w:val="24"/>
+          <w:szCs w:val="24"/>
+        </w:rPr>
+        <w:t>]</w:t>
+      </w:r>
+      <w:r>
+        <w:rPr>
+          <w:sz w:val="24"/>
+          <w:szCs w:val="24"/>
+        </w:rPr>
+        <w:t xml:space="preserve"> se almacena su </w:t>
+      </w:r>
+      <w:r>
+        <w:rPr>
+          <w:b/>
+          <w:sz w:val="24"/>
+          <w:szCs w:val="24"/>
+          <w:u w:val="single"/>
+        </w:rPr>
+        <w:t>tamaño</w:t>
+      </w:r>
+      <w:r>
+        <w:rPr>
+          <w:b/>
+          <w:sz w:val="24"/>
+          <w:szCs w:val="24"/>
+        </w:rPr>
+        <w:t xml:space="preserve"> y </w:t>
+      </w:r>
+      <w:r>
+        <w:rPr>
+          <w:b/>
+          <w:sz w:val="24"/>
+          <w:szCs w:val="24"/>
+          <w:u w:val="single"/>
+        </w:rPr>
+        <w:t>sector</w:t>
+      </w:r>
+      <w:r>
+        <w:rPr>
+          <w:sz w:val="24"/>
+          <w:szCs w:val="24"/>
+        </w:rPr>
+        <w:t>.</w:t>
       </w:r>
     </w:p>
     <w:p>
@@ -150,6 +552,7 @@
         <w:ind w:left="360"/>
         <w:jc w:val="both"/>
         <w:rPr>
+          <w:strike/>
           <w:sz w:val="24"/>
           <w:szCs w:val="24"/>
         </w:rPr>
@@ -159,19 +562,139 @@
           <w:sz w:val="24"/>
           <w:szCs w:val="24"/>
         </w:rPr>
-        <w:t xml:space="preserve">La compañía puede emitir distintos tipos de tarjetas sobre la misma cuenta (por ejemplo </w:t>
-      </w:r>
-      <w:proofErr w:type="spellStart"/>
-      <w:r>
-        <w:rPr>
-          <w:sz w:val="24"/>
-          <w:szCs w:val="24"/>
+        <w:t xml:space="preserve">La compañía puede emitir </w:t>
+      </w:r>
+      <w:r>
+        <w:rPr>
+          <w:b/>
+          <w:sz w:val="24"/>
+          <w:szCs w:val="24"/>
+        </w:rPr>
+        <w:t>distintos tipos de tarjetas sobre la misma cuenta</w:t>
+      </w:r>
+      <w:r>
+        <w:rPr>
+          <w:sz w:val="24"/>
+          <w:szCs w:val="24"/>
+        </w:rPr>
+        <w:t xml:space="preserve"> </w:t>
+      </w:r>
+      <w:r>
+        <w:rPr>
+          <w:sz w:val="24"/>
+          <w:szCs w:val="24"/>
+        </w:rPr>
+        <w:t>[</w:t>
+      </w:r>
+      <w:r>
+        <w:rPr>
+          <w:sz w:val="24"/>
+          <w:szCs w:val="24"/>
+        </w:rPr>
+        <w:t xml:space="preserve">por </w:t>
+      </w:r>
+      <w:r>
+        <w:rPr>
+          <w:sz w:val="24"/>
+          <w:szCs w:val="24"/>
+        </w:rPr>
+        <w:t>ejemplo,</w:t>
+      </w:r>
+      <w:r>
+        <w:rPr>
+          <w:sz w:val="24"/>
+          <w:szCs w:val="24"/>
+        </w:rPr>
+        <w:t xml:space="preserve"> </w:t>
+      </w:r>
+      <w:r>
+        <w:rPr>
+          <w:b/>
+          <w:i/>
+          <w:sz w:val="24"/>
+          <w:szCs w:val="24"/>
+        </w:rPr>
+        <w:t>[</w:t>
+      </w:r>
+      <w:r>
+        <w:rPr>
+          <w:b/>
+          <w:i/>
+          <w:color w:val="00B050"/>
+          <w:sz w:val="24"/>
+          <w:szCs w:val="24"/>
+        </w:rPr>
+        <w:t>Tipos_t</w:t>
+      </w:r>
+      <w:r>
+        <w:rPr>
+          <w:b/>
+          <w:i/>
+          <w:color w:val="00B050"/>
+          <w:sz w:val="24"/>
+          <w:szCs w:val="24"/>
+        </w:rPr>
+        <w:t>arjetas</w:t>
+      </w:r>
+      <w:r>
+        <w:rPr>
+          <w:b/>
+          <w:i/>
+          <w:sz w:val="24"/>
+          <w:szCs w:val="24"/>
+        </w:rPr>
+        <w:t>]</w:t>
+      </w:r>
+      <w:r>
+        <w:rPr>
+          <w:sz w:val="24"/>
+          <w:szCs w:val="24"/>
+        </w:rPr>
+        <w:t xml:space="preserve"> </w:t>
+      </w:r>
+      <w:r>
+        <w:rPr>
+          <w:b/>
+          <w:sz w:val="24"/>
+          <w:szCs w:val="24"/>
+        </w:rPr>
+        <w:t>(ID_</w:t>
+      </w:r>
+      <w:r>
+        <w:rPr>
+          <w:b/>
+          <w:sz w:val="24"/>
+          <w:szCs w:val="24"/>
+        </w:rPr>
+        <w:t>Tipo</w:t>
+      </w:r>
+      <w:r>
+        <w:rPr>
+          <w:b/>
+          <w:sz w:val="24"/>
+          <w:szCs w:val="24"/>
+        </w:rPr>
+        <w:t>)</w:t>
+      </w:r>
+      <w:r>
+        <w:rPr>
+          <w:sz w:val="24"/>
+          <w:szCs w:val="24"/>
+        </w:rPr>
+        <w:t xml:space="preserve">, </w:t>
+      </w:r>
+      <w:r>
+        <w:rPr>
+          <w:b/>
+          <w:sz w:val="24"/>
+          <w:szCs w:val="24"/>
+          <w:u w:val="dotted"/>
         </w:rPr>
         <w:t>classic</w:t>
       </w:r>
-      <w:proofErr w:type="spellEnd"/>
-      <w:r>
-        <w:rPr>
+      <w:r>
+        <w:rPr>
+          <w:b/>
           <w:sz w:val="24"/>
           <w:szCs w:val="24"/>
         </w:rPr>
@@ -179,45 +702,97 @@
       </w:r>
       <w:r>
         <w:rPr>
-          <w:sz w:val="24"/>
-          <w:szCs w:val="24"/>
-        </w:rPr>
-        <w:t xml:space="preserve"> </w:t>
-      </w:r>
-      <w:r>
-        <w:rPr>
-          <w:sz w:val="24"/>
-          <w:szCs w:val="24"/>
-        </w:rPr>
-        <w:t>oro, electrón, etc.) y a cada tarjeta se le asigna un límite de crédito</w:t>
-      </w:r>
-      <w:r>
-        <w:rPr>
-          <w:sz w:val="24"/>
-          <w:szCs w:val="24"/>
-        </w:rPr>
-        <w:t xml:space="preserve"> y tipo de pago, a petición del </w:t>
-      </w:r>
-      <w:r>
-        <w:rPr>
-          <w:sz w:val="24"/>
-          <w:szCs w:val="24"/>
-        </w:rPr>
-        <w:t>cliente.</w:t>
-      </w:r>
-      <w:r>
-        <w:rPr>
-          <w:sz w:val="24"/>
-          <w:szCs w:val="24"/>
-        </w:rPr>
-        <w:t xml:space="preserve"> </w:t>
-      </w:r>
-      <w:r>
-        <w:rPr>
-          <w:sz w:val="24"/>
-          <w:szCs w:val="24"/>
-        </w:rPr>
-        <w:t>Cada tarjeta se identifica por un número que es único</w:t>
+          <w:b/>
+          <w:sz w:val="24"/>
+          <w:szCs w:val="24"/>
+        </w:rPr>
+        <w:t xml:space="preserve"> </w:t>
+      </w:r>
+      <w:r>
+        <w:rPr>
+          <w:b/>
+          <w:sz w:val="24"/>
+          <w:szCs w:val="24"/>
+          <w:u w:val="dotted"/>
+        </w:rPr>
+        <w:t>oro</w:t>
+      </w:r>
+      <w:r>
+        <w:rPr>
+          <w:b/>
+          <w:sz w:val="24"/>
+          <w:szCs w:val="24"/>
+        </w:rPr>
+        <w:t xml:space="preserve">, </w:t>
+      </w:r>
+      <w:r>
+        <w:rPr>
+          <w:b/>
+          <w:sz w:val="24"/>
+          <w:szCs w:val="24"/>
+          <w:u w:val="dotted"/>
+        </w:rPr>
+        <w:t>electrón</w:t>
+      </w:r>
+      <w:r>
+        <w:rPr>
+          <w:sz w:val="24"/>
+          <w:szCs w:val="24"/>
+        </w:rPr>
+        <w:t>, etc.</w:t>
+      </w:r>
+      <w:r>
+        <w:rPr>
+          <w:sz w:val="24"/>
+          <w:szCs w:val="24"/>
+        </w:rPr>
+        <w:t>]</w:t>
+      </w:r>
+      <w:r>
+        <w:rPr>
+          <w:sz w:val="24"/>
+          <w:szCs w:val="24"/>
+        </w:rPr>
+        <w:t xml:space="preserve"> y a cada tarjeta se le asigna un </w:t>
+      </w:r>
+      <w:r>
+        <w:rPr>
+          <w:b/>
+          <w:sz w:val="24"/>
+          <w:szCs w:val="24"/>
+        </w:rPr>
+        <w:t>límite de crédito</w:t>
+      </w:r>
+      <w:r>
+        <w:rPr>
+          <w:b/>
+          <w:sz w:val="24"/>
+          <w:szCs w:val="24"/>
+        </w:rPr>
+        <w:t xml:space="preserve"> y tipo de pago</w:t>
+      </w:r>
+      <w:r>
+        <w:rPr>
+          <w:sz w:val="24"/>
+          <w:szCs w:val="24"/>
+        </w:rPr>
+        <w:t xml:space="preserve">, </w:t>
+      </w:r>
+      <w:r>
+        <w:rPr>
+          <w:i/>
+          <w:sz w:val="24"/>
+          <w:szCs w:val="24"/>
+        </w:rPr>
+        <w:t xml:space="preserve">a petición del </w:t>
+      </w:r>
+      <w:r>
+        <w:rPr>
+          <w:i/>
+          <w:sz w:val="24"/>
+          <w:szCs w:val="24"/>
+        </w:rPr>
+        <w:t>cliente</w:t>
       </w:r>
       <w:r>
         <w:rPr>
@@ -225,6 +800,38 @@
           <w:szCs w:val="24"/>
         </w:rPr>
         <w:t>.</w:t>
+      </w:r>
+      <w:r>
+        <w:rPr>
+          <w:sz w:val="24"/>
+          <w:szCs w:val="24"/>
+        </w:rPr>
+        <w:t xml:space="preserve"> </w:t>
+      </w:r>
+      <w:r>
+        <w:rPr>
+          <w:strike/>
+          <w:sz w:val="24"/>
+          <w:szCs w:val="24"/>
+        </w:rPr>
+        <w:t xml:space="preserve">Cada </w:t>
+      </w:r>
+      <w:r>
+        <w:rPr>
+          <w:b/>
+          <w:strike/>
+          <w:sz w:val="24"/>
+          <w:szCs w:val="24"/>
+        </w:rPr>
+        <w:t>tarjeta se identifica por un número</w:t>
+      </w:r>
+      <w:r>
+        <w:rPr>
+          <w:strike/>
+          <w:sz w:val="24"/>
+          <w:szCs w:val="24"/>
+        </w:rPr>
+        <w:t xml:space="preserve"> que es único.</w:t>
       </w:r>
     </w:p>
     <w:p>
@@ -246,21 +853,354 @@
           <w:sz w:val="24"/>
           <w:szCs w:val="24"/>
         </w:rPr>
-        <w:t>Cada cuenta puede tener una o varias tarjetas autorizadas. Por ejemplo, una persona puede</w:t>
-      </w:r>
-      <w:r>
-        <w:rPr>
-          <w:sz w:val="24"/>
-          <w:szCs w:val="24"/>
-        </w:rPr>
-        <w:t xml:space="preserve"> </w:t>
-      </w:r>
-      <w:r>
-        <w:rPr>
-          <w:sz w:val="24"/>
-          <w:szCs w:val="24"/>
-        </w:rPr>
-        <w:t>autorizar tarjetas para sus familiares o una empresa puede autorizar tarjetas para sus empleados.</w:t>
+        <w:t xml:space="preserve">Cada </w:t>
+      </w:r>
+      <w:r>
+        <w:rPr>
+          <w:b/>
+          <w:i/>
+          <w:sz w:val="24"/>
+          <w:szCs w:val="24"/>
+        </w:rPr>
+        <w:t>[C</w:t>
+      </w:r>
+      <w:r>
+        <w:rPr>
+          <w:b/>
+          <w:i/>
+          <w:sz w:val="24"/>
+          <w:szCs w:val="24"/>
+        </w:rPr>
+        <w:t>uenta</w:t>
+      </w:r>
+      <w:r>
+        <w:rPr>
+          <w:b/>
+          <w:i/>
+          <w:sz w:val="24"/>
+          <w:szCs w:val="24"/>
+        </w:rPr>
+        <w:t>s</w:t>
+      </w:r>
+      <w:r>
+        <w:rPr>
+          <w:b/>
+          <w:i/>
+          <w:sz w:val="24"/>
+          <w:szCs w:val="24"/>
+        </w:rPr>
+        <w:t>]</w:t>
+      </w:r>
+      <w:r>
+        <w:rPr>
+          <w:sz w:val="24"/>
+          <w:szCs w:val="24"/>
+        </w:rPr>
+        <w:t xml:space="preserve"> </w:t>
+      </w:r>
+      <w:r>
+        <w:rPr>
+          <w:b/>
+          <w:sz w:val="24"/>
+          <w:szCs w:val="24"/>
+        </w:rPr>
+        <w:t xml:space="preserve">puede tener una o varias </w:t>
+      </w:r>
+      <w:r>
+        <w:rPr>
+          <w:b/>
+          <w:sz w:val="24"/>
+          <w:szCs w:val="24"/>
+        </w:rPr>
+        <w:t>[</w:t>
+      </w:r>
+      <w:r>
+        <w:rPr>
+          <w:b/>
+          <w:sz w:val="24"/>
+          <w:szCs w:val="24"/>
+        </w:rPr>
+        <w:t>T</w:t>
+      </w:r>
+      <w:r>
+        <w:rPr>
+          <w:b/>
+          <w:sz w:val="24"/>
+          <w:szCs w:val="24"/>
+        </w:rPr>
+        <w:t>arjetas</w:t>
+      </w:r>
+      <w:r>
+        <w:rPr>
+          <w:b/>
+          <w:sz w:val="24"/>
+          <w:szCs w:val="24"/>
+        </w:rPr>
+        <w:t>]</w:t>
+      </w:r>
+      <w:r>
+        <w:rPr>
+          <w:sz w:val="24"/>
+          <w:szCs w:val="24"/>
+        </w:rPr>
+        <w:t xml:space="preserve"> autorizadas. Por ejemplo, una </w:t>
+      </w:r>
+      <w:r>
+        <w:rPr>
+          <w:b/>
+          <w:i/>
+          <w:sz w:val="24"/>
+          <w:szCs w:val="24"/>
+        </w:rPr>
+        <w:t>[</w:t>
+      </w:r>
+      <w:r>
+        <w:rPr>
+          <w:b/>
+          <w:i/>
+          <w:sz w:val="24"/>
+          <w:szCs w:val="24"/>
+        </w:rPr>
+        <w:t>Personas</w:t>
+      </w:r>
+      <w:r>
+        <w:rPr>
+          <w:b/>
+          <w:i/>
+          <w:sz w:val="24"/>
+          <w:szCs w:val="24"/>
+        </w:rPr>
+        <w:t>]</w:t>
+      </w:r>
+      <w:r>
+        <w:rPr>
+          <w:b/>
+          <w:sz w:val="24"/>
+          <w:szCs w:val="24"/>
+        </w:rPr>
+        <w:t xml:space="preserve"> </w:t>
+      </w:r>
+      <w:r>
+        <w:rPr>
+          <w:b/>
+          <w:sz w:val="24"/>
+          <w:szCs w:val="24"/>
+        </w:rPr>
+        <w:t>puede</w:t>
+      </w:r>
+      <w:r>
+        <w:rPr>
+          <w:b/>
+          <w:sz w:val="24"/>
+          <w:szCs w:val="24"/>
+        </w:rPr>
+        <w:t xml:space="preserve"> </w:t>
+      </w:r>
+      <w:r>
+        <w:rPr>
+          <w:b/>
+          <w:sz w:val="24"/>
+          <w:szCs w:val="24"/>
+        </w:rPr>
+        <w:t xml:space="preserve">autorizar </w:t>
+      </w:r>
+      <w:r>
+        <w:rPr>
+          <w:b/>
+          <w:i/>
+          <w:sz w:val="24"/>
+          <w:szCs w:val="24"/>
+        </w:rPr>
+        <w:t>[</w:t>
+      </w:r>
+      <w:r>
+        <w:rPr>
+          <w:b/>
+          <w:i/>
+          <w:sz w:val="24"/>
+          <w:szCs w:val="24"/>
+        </w:rPr>
+        <w:t>T</w:t>
+      </w:r>
+      <w:r>
+        <w:rPr>
+          <w:b/>
+          <w:i/>
+          <w:sz w:val="24"/>
+          <w:szCs w:val="24"/>
+        </w:rPr>
+        <w:t>arjetas</w:t>
+      </w:r>
+      <w:r>
+        <w:rPr>
+          <w:b/>
+          <w:i/>
+          <w:sz w:val="24"/>
+          <w:szCs w:val="24"/>
+        </w:rPr>
+        <w:t>]</w:t>
+      </w:r>
+      <w:r>
+        <w:rPr>
+          <w:b/>
+          <w:sz w:val="24"/>
+          <w:szCs w:val="24"/>
+        </w:rPr>
+        <w:t xml:space="preserve"> para sus familiares</w:t>
+      </w:r>
+      <w:r>
+        <w:rPr>
+          <w:sz w:val="24"/>
+          <w:szCs w:val="24"/>
+        </w:rPr>
+        <w:t xml:space="preserve"> o una </w:t>
+      </w:r>
+      <w:r>
+        <w:rPr>
+          <w:b/>
+          <w:i/>
+          <w:sz w:val="24"/>
+          <w:szCs w:val="24"/>
+        </w:rPr>
+        <w:t>[</w:t>
+      </w:r>
+      <w:r>
+        <w:rPr>
+          <w:b/>
+          <w:i/>
+          <w:sz w:val="24"/>
+          <w:szCs w:val="24"/>
+        </w:rPr>
+        <w:t>E</w:t>
+      </w:r>
+      <w:r>
+        <w:rPr>
+          <w:b/>
+          <w:i/>
+          <w:sz w:val="24"/>
+          <w:szCs w:val="24"/>
+        </w:rPr>
+        <w:t>mpresa</w:t>
+      </w:r>
+      <w:r>
+        <w:rPr>
+          <w:b/>
+          <w:i/>
+          <w:sz w:val="24"/>
+          <w:szCs w:val="24"/>
+        </w:rPr>
+        <w:t>s</w:t>
+      </w:r>
+      <w:r>
+        <w:rPr>
+          <w:b/>
+          <w:i/>
+          <w:sz w:val="24"/>
+          <w:szCs w:val="24"/>
+        </w:rPr>
+        <w:t>]</w:t>
+      </w:r>
+      <w:r>
+        <w:rPr>
+          <w:sz w:val="24"/>
+          <w:szCs w:val="24"/>
+        </w:rPr>
+        <w:t xml:space="preserve"> </w:t>
+      </w:r>
+      <w:r>
+        <w:rPr>
+          <w:b/>
+          <w:sz w:val="24"/>
+          <w:szCs w:val="24"/>
+        </w:rPr>
+        <w:t xml:space="preserve">puede autorizar </w:t>
+      </w:r>
+      <w:r>
+        <w:rPr>
+          <w:b/>
+          <w:i/>
+          <w:sz w:val="24"/>
+          <w:szCs w:val="24"/>
+        </w:rPr>
+        <w:t>[</w:t>
+      </w:r>
+      <w:r>
+        <w:rPr>
+          <w:b/>
+          <w:i/>
+          <w:sz w:val="24"/>
+          <w:szCs w:val="24"/>
+        </w:rPr>
+        <w:t>T</w:t>
+      </w:r>
+      <w:r>
+        <w:rPr>
+          <w:b/>
+          <w:i/>
+          <w:sz w:val="24"/>
+          <w:szCs w:val="24"/>
+        </w:rPr>
+        <w:t>arjetas</w:t>
+      </w:r>
+      <w:r>
+        <w:rPr>
+          <w:b/>
+          <w:i/>
+          <w:sz w:val="24"/>
+          <w:szCs w:val="24"/>
+        </w:rPr>
+        <w:t>]</w:t>
+      </w:r>
+      <w:r>
+        <w:rPr>
+          <w:b/>
+          <w:sz w:val="24"/>
+          <w:szCs w:val="24"/>
+        </w:rPr>
+        <w:t xml:space="preserve"> para sus </w:t>
+      </w:r>
+      <w:r>
+        <w:rPr>
+          <w:b/>
+          <w:i/>
+          <w:sz w:val="24"/>
+          <w:szCs w:val="24"/>
+        </w:rPr>
+        <w:t>[</w:t>
+      </w:r>
+      <w:r>
+        <w:rPr>
+          <w:b/>
+          <w:i/>
+          <w:sz w:val="24"/>
+          <w:szCs w:val="24"/>
+        </w:rPr>
+        <w:t>E</w:t>
+      </w:r>
+      <w:r>
+        <w:rPr>
+          <w:b/>
+          <w:i/>
+          <w:sz w:val="24"/>
+          <w:szCs w:val="24"/>
+        </w:rPr>
+        <w:t>mpleados</w:t>
+      </w:r>
+      <w:r>
+        <w:rPr>
+          <w:b/>
+          <w:i/>
+          <w:sz w:val="24"/>
+          <w:szCs w:val="24"/>
+        </w:rPr>
+        <w:t>]</w:t>
+      </w:r>
+      <w:r>
+        <w:rPr>
+          <w:sz w:val="24"/>
+          <w:szCs w:val="24"/>
+        </w:rPr>
+        <w:t>.</w:t>
       </w:r>
     </w:p>
     <w:p>
@@ -282,35 +1222,154 @@
           <w:sz w:val="24"/>
           <w:szCs w:val="24"/>
         </w:rPr>
-        <w:t>Cada tarjeta tendrá un titular, del que interesa conocer nombre y DNI. En cada tarjeta se graba</w:t>
-      </w:r>
-      <w:r>
-        <w:rPr>
-          <w:sz w:val="24"/>
-          <w:szCs w:val="24"/>
-        </w:rPr>
-        <w:t xml:space="preserve"> </w:t>
-      </w:r>
-      <w:r>
-        <w:rPr>
-          <w:sz w:val="24"/>
-          <w:szCs w:val="24"/>
-        </w:rPr>
-        <w:t>físicamente el nombre del titular, la fecha de expiración de la tarjeta y el número de la cuenta sobre</w:t>
-      </w:r>
-      <w:r>
-        <w:rPr>
-          <w:sz w:val="24"/>
-          <w:szCs w:val="24"/>
-        </w:rPr>
-        <w:t xml:space="preserve"> </w:t>
-      </w:r>
-      <w:r>
-        <w:rPr>
-          <w:sz w:val="24"/>
-          <w:szCs w:val="24"/>
-        </w:rPr>
-        <w:t>la que opera. Es importante notar que entre una tarjeta válida y la caducada a la que sustituye, la</w:t>
+        <w:t xml:space="preserve">Cada </w:t>
+      </w:r>
+      <w:r>
+        <w:rPr>
+          <w:b/>
+          <w:i/>
+          <w:sz w:val="24"/>
+          <w:szCs w:val="24"/>
+        </w:rPr>
+        <w:t>[</w:t>
+      </w:r>
+      <w:r>
+        <w:rPr>
+          <w:b/>
+          <w:i/>
+          <w:sz w:val="24"/>
+          <w:szCs w:val="24"/>
+        </w:rPr>
+        <w:t>Tarjetas</w:t>
+      </w:r>
+      <w:r>
+        <w:rPr>
+          <w:b/>
+          <w:i/>
+          <w:sz w:val="24"/>
+          <w:szCs w:val="24"/>
+        </w:rPr>
+        <w:t>]</w:t>
+      </w:r>
+      <w:r>
+        <w:rPr>
+          <w:b/>
+          <w:sz w:val="24"/>
+          <w:szCs w:val="24"/>
+        </w:rPr>
+        <w:t xml:space="preserve"> </w:t>
+      </w:r>
+      <w:r>
+        <w:rPr>
+          <w:sz w:val="24"/>
+          <w:szCs w:val="24"/>
+        </w:rPr>
+        <w:t>tendrá un</w:t>
+      </w:r>
+      <w:r>
+        <w:rPr>
+          <w:b/>
+          <w:sz w:val="24"/>
+          <w:szCs w:val="24"/>
+        </w:rPr>
+        <w:t xml:space="preserve"> </w:t>
+      </w:r>
+      <w:r>
+        <w:rPr>
+          <w:b/>
+          <w:sz w:val="24"/>
+          <w:szCs w:val="24"/>
+          <w:u w:val="single"/>
+        </w:rPr>
+        <w:t>titular</w:t>
+      </w:r>
+      <w:r>
+        <w:rPr>
+          <w:sz w:val="24"/>
+          <w:szCs w:val="24"/>
+        </w:rPr>
+        <w:t xml:space="preserve">, del que interesa conocer </w:t>
+      </w:r>
+      <w:r>
+        <w:rPr>
+          <w:b/>
+          <w:sz w:val="24"/>
+          <w:szCs w:val="24"/>
+        </w:rPr>
+        <w:t>nombre y DNI</w:t>
+      </w:r>
+      <w:r>
+        <w:rPr>
+          <w:sz w:val="24"/>
+          <w:szCs w:val="24"/>
+        </w:rPr>
+        <w:t>. En cada tarjeta se graba</w:t>
+      </w:r>
+      <w:r>
+        <w:rPr>
+          <w:sz w:val="24"/>
+          <w:szCs w:val="24"/>
+        </w:rPr>
+        <w:t xml:space="preserve"> </w:t>
+      </w:r>
+      <w:r>
+        <w:rPr>
+          <w:sz w:val="24"/>
+          <w:szCs w:val="24"/>
+        </w:rPr>
+        <w:t xml:space="preserve">físicamente el nombre del titular, la </w:t>
+      </w:r>
+      <w:r>
+        <w:rPr>
+          <w:b/>
+          <w:sz w:val="24"/>
+          <w:szCs w:val="24"/>
+          <w:u w:val="single"/>
+        </w:rPr>
+        <w:t>fecha de expiración</w:t>
+      </w:r>
+      <w:r>
+        <w:rPr>
+          <w:sz w:val="24"/>
+          <w:szCs w:val="24"/>
+        </w:rPr>
+        <w:t xml:space="preserve"> de la tarjeta y el </w:t>
+      </w:r>
+      <w:r>
+        <w:rPr>
+          <w:b/>
+          <w:sz w:val="24"/>
+          <w:szCs w:val="24"/>
+        </w:rPr>
+        <w:t>número de la cuenta</w:t>
+      </w:r>
+      <w:r>
+        <w:rPr>
+          <w:sz w:val="24"/>
+          <w:szCs w:val="24"/>
+        </w:rPr>
+        <w:t xml:space="preserve"> sobre</w:t>
+      </w:r>
+      <w:r>
+        <w:rPr>
+          <w:sz w:val="24"/>
+          <w:szCs w:val="24"/>
+        </w:rPr>
+        <w:t xml:space="preserve"> </w:t>
+      </w:r>
+      <w:r>
+        <w:rPr>
+          <w:sz w:val="24"/>
+          <w:szCs w:val="24"/>
+        </w:rPr>
+        <w:t xml:space="preserve">la que opera. Es importante notar que entre una tarjeta válida y la caducada a la </w:t>
+      </w:r>
+      <w:r>
+        <w:rPr>
+          <w:sz w:val="24"/>
+          <w:szCs w:val="24"/>
+        </w:rPr>
+        <w:t>que sustituye, la</w:t>
       </w:r>
       <w:r>
         <w:rPr>
@@ -374,7 +1433,14 @@
           <w:sz w:val="24"/>
           <w:szCs w:val="24"/>
         </w:rPr>
-        <w:t xml:space="preserve"> (</w:t>
+        <w:t xml:space="preserve"> </w:t>
+      </w:r>
+      <w:r>
+        <w:rPr>
+          <w:sz w:val="24"/>
+          <w:szCs w:val="24"/>
+        </w:rPr>
+        <w:t>[</w:t>
       </w:r>
       <w:r>
         <w:rPr>
@@ -395,7 +1461,7 @@
           <w:sz w:val="24"/>
           <w:szCs w:val="24"/>
         </w:rPr>
-        <w:t>)</w:t>
+        <w:t>]</w:t>
       </w:r>
       <w:r>
         <w:rPr>
@@ -432,6 +1498,8 @@
         </w:rPr>
         <w:t>de la familia, quizá con límites más bajos para aquellos con tendencia al despilfarro.</w:t>
       </w:r>
+      <w:bookmarkStart w:id="0" w:name="_GoBack"/>
+      <w:bookmarkEnd w:id="0"/>
     </w:p>
     <w:p>
       <w:pPr>
@@ -548,7 +1616,21 @@
           <w:sz w:val="24"/>
           <w:szCs w:val="24"/>
         </w:rPr>
-        <w:t xml:space="preserve"> de su categoría (por ejemplo AP2</w:t>
+        <w:t xml:space="preserve"> de su categoría </w:t>
+      </w:r>
+      <w:r>
+        <w:rPr>
+          <w:sz w:val="24"/>
+          <w:szCs w:val="24"/>
+        </w:rPr>
+        <w:t>[</w:t>
+      </w:r>
+      <w:r>
+        <w:rPr>
+          <w:sz w:val="24"/>
+          <w:szCs w:val="24"/>
+        </w:rPr>
+        <w:t>por ejemplo AP2</w:t>
       </w:r>
       <w:r>
         <w:rPr>
@@ -597,7 +1679,14 @@
           <w:sz w:val="24"/>
           <w:szCs w:val="24"/>
         </w:rPr>
-        <w:t xml:space="preserve">). De todas ellas se quiere saber </w:t>
+        <w:t>]</w:t>
+      </w:r>
+      <w:r>
+        <w:rPr>
+          <w:sz w:val="24"/>
+          <w:szCs w:val="24"/>
+        </w:rPr>
+        <w:t xml:space="preserve">. De todas ellas se quiere saber </w:t>
       </w:r>
       <w:r>
         <w:rPr>
@@ -646,7 +1735,28 @@
           <w:sz w:val="24"/>
           <w:szCs w:val="24"/>
         </w:rPr>
-        <w:t>(algunas entradas/salidas corresponden a varias poblaciones). Además, de las autopistas se sabrá el</w:t>
+        <w:t>[</w:t>
+      </w:r>
+      <w:r>
+        <w:rPr>
+          <w:sz w:val="24"/>
+          <w:szCs w:val="24"/>
+        </w:rPr>
+        <w:t>algunas entradas/salidas corresponden a varias poblaciones</w:t>
+      </w:r>
+      <w:r>
+        <w:rPr>
+          <w:sz w:val="24"/>
+          <w:szCs w:val="24"/>
+        </w:rPr>
+        <w:t>]</w:t>
+      </w:r>
+      <w:r>
+        <w:rPr>
+          <w:sz w:val="24"/>
+          <w:szCs w:val="24"/>
+        </w:rPr>
+        <w:t>. Además, de las autopistas se sabrá el</w:t>
       </w:r>
       <w:r>
         <w:rPr>
@@ -696,7 +1806,35 @@
           <w:sz w:val="24"/>
           <w:szCs w:val="24"/>
         </w:rPr>
-        <w:t>servicios que en ellas se encuentran (gasolinera, cruz roja, área de descanso, etc.). Para las</w:t>
+        <w:t xml:space="preserve">servicios que en ellas se encuentran </w:t>
+      </w:r>
+      <w:r>
+        <w:rPr>
+          <w:sz w:val="24"/>
+          <w:szCs w:val="24"/>
+        </w:rPr>
+        <w:t>[</w:t>
+      </w:r>
+      <w:r>
+        <w:rPr>
+          <w:sz w:val="24"/>
+          <w:szCs w:val="24"/>
+        </w:rPr>
+        <w:t>gasolinera, cruz roja, área de descanso, etc.</w:t>
+      </w:r>
+      <w:r>
+        <w:rPr>
+          <w:sz w:val="24"/>
+          <w:szCs w:val="24"/>
+        </w:rPr>
+        <w:t>]</w:t>
+      </w:r>
+      <w:r>
+        <w:rPr>
+          <w:sz w:val="24"/>
+          <w:szCs w:val="24"/>
+        </w:rPr>
+        <w:t>. Para las</w:t>
       </w:r>
       <w:r>
         <w:rPr>
@@ -724,7 +1862,35 @@
           <w:sz w:val="24"/>
           <w:szCs w:val="24"/>
         </w:rPr>
-        <w:t>alguna población y en donde se cruzan con otra carretera (nacional o comarcal). Para las comarcales</w:t>
+        <w:t xml:space="preserve">alguna población y en donde se cruzan con otra carretera </w:t>
+      </w:r>
+      <w:r>
+        <w:rPr>
+          <w:sz w:val="24"/>
+          <w:szCs w:val="24"/>
+        </w:rPr>
+        <w:t>[</w:t>
+      </w:r>
+      <w:r>
+        <w:rPr>
+          <w:sz w:val="24"/>
+          <w:szCs w:val="24"/>
+        </w:rPr>
+        <w:t>nacional o comarcal</w:t>
+      </w:r>
+      <w:r>
+        <w:rPr>
+          <w:sz w:val="24"/>
+          <w:szCs w:val="24"/>
+        </w:rPr>
+        <w:t>]</w:t>
+      </w:r>
+      <w:r>
+        <w:rPr>
+          <w:sz w:val="24"/>
+          <w:szCs w:val="24"/>
+        </w:rPr>
+        <w:t>. Para las comarcales</w:t>
       </w:r>
       <w:r>
         <w:rPr>
@@ -760,7 +1926,21 @@
           <w:sz w:val="24"/>
           <w:szCs w:val="24"/>
         </w:rPr>
-        <w:t>Las poblaciones se clasifican en categorías dependiendo del número de habitantes (por ejemplo</w:t>
+        <w:t xml:space="preserve">Las poblaciones se clasifican en categorías dependiendo del número de habitantes </w:t>
+      </w:r>
+      <w:r>
+        <w:rPr>
+          <w:sz w:val="24"/>
+          <w:szCs w:val="24"/>
+        </w:rPr>
+        <w:t>[</w:t>
+      </w:r>
+      <w:r>
+        <w:rPr>
+          <w:sz w:val="24"/>
+          <w:szCs w:val="24"/>
+        </w:rPr>
+        <w:t>por ejemplo</w:t>
       </w:r>
       <w:r>
         <w:rPr>
@@ -788,7 +1968,21 @@
           <w:sz w:val="24"/>
           <w:szCs w:val="24"/>
         </w:rPr>
-        <w:t>a 20.000 habitantes, etc.) y de ellas hay que saber la provincia a la que pertenecen, si son o no</w:t>
+        <w:t>a 20.000 habitantes, etc.</w:t>
+      </w:r>
+      <w:r>
+        <w:rPr>
+          <w:sz w:val="24"/>
+          <w:szCs w:val="24"/>
+        </w:rPr>
+        <w:t>]</w:t>
+      </w:r>
+      <w:r>
+        <w:rPr>
+          <w:sz w:val="24"/>
+          <w:szCs w:val="24"/>
+        </w:rPr>
+        <w:t xml:space="preserve"> y de ellas hay que saber la provincia a la que pertenecen, si son o no</w:t>
       </w:r>
       <w:r>
         <w:rPr>
@@ -870,23 +2064,35 @@
           <w:sz w:val="24"/>
           <w:szCs w:val="24"/>
         </w:rPr>
-        <w:t xml:space="preserve">. Un concesionario puede vender automóviles de varias marcas (por ejemplo </w:t>
-      </w:r>
-      <w:proofErr w:type="spellStart"/>
-      <w:r>
-        <w:rPr>
-          <w:sz w:val="24"/>
-          <w:szCs w:val="24"/>
-        </w:rPr>
-        <w:t>Audi</w:t>
-      </w:r>
-      <w:proofErr w:type="spellEnd"/>
-      <w:r>
-        <w:rPr>
-          <w:sz w:val="24"/>
-          <w:szCs w:val="24"/>
-        </w:rPr>
-        <w:t xml:space="preserve"> y Volkswagen). Sobre los automóviles se desea mantener la siguiente información: marca, modelo, precio, descuento (si es que lo posee actualmente) y los datos técnicos (potencia fiscal, cilindrada, etc.). </w:t>
+        <w:t xml:space="preserve">. Un concesionario puede vender automóviles de varias marcas </w:t>
+      </w:r>
+      <w:r>
+        <w:rPr>
+          <w:sz w:val="24"/>
+          <w:szCs w:val="24"/>
+        </w:rPr>
+        <w:t>[</w:t>
+      </w:r>
+      <w:r>
+        <w:rPr>
+          <w:sz w:val="24"/>
+          <w:szCs w:val="24"/>
+        </w:rPr>
+        <w:t>por ejemplo Audi y Volkswagen</w:t>
+      </w:r>
+      <w:r>
+        <w:rPr>
+          <w:sz w:val="24"/>
+          <w:szCs w:val="24"/>
+        </w:rPr>
+        <w:t>]</w:t>
+      </w:r>
+      <w:r>
+        <w:rPr>
+          <w:sz w:val="24"/>
+          <w:szCs w:val="24"/>
+        </w:rPr>
+        <w:t xml:space="preserve">. Sobre los automóviles se desea mantener la siguiente información: marca, modelo, precio, </w:t>
       </w:r>
       <w:r>
         <w:rPr>
@@ -894,7 +2100,119 @@
           <w:szCs w:val="24"/>
         </w:rPr>
         <w:lastRenderedPageBreak/>
-        <w:t>Para cada modelo de automóvil se quiere conocer las características de su equipamiento de serie (por ejemplo airbag conductor y cierre centralizado), así como los extras que se pueden incluir (aire acondicionado, airbag acompañante, pintura metalizada, etc.) y el precio de cada uno de ellos. Notar que lo que son características del equipamiento de serie de algunos modelos, son extras para otros modelos. Por ejemplo, hay modelos que llevan el airbag de serie mientras que otros lo tienen como un posible extra.</w:t>
+        <w:t xml:space="preserve">descuento </w:t>
+      </w:r>
+      <w:r>
+        <w:rPr>
+          <w:sz w:val="24"/>
+          <w:szCs w:val="24"/>
+        </w:rPr>
+        <w:t>[</w:t>
+      </w:r>
+      <w:r>
+        <w:rPr>
+          <w:sz w:val="24"/>
+          <w:szCs w:val="24"/>
+        </w:rPr>
+        <w:t>si es que lo posee actualmente</w:t>
+      </w:r>
+      <w:r>
+        <w:rPr>
+          <w:sz w:val="24"/>
+          <w:szCs w:val="24"/>
+        </w:rPr>
+        <w:t>]</w:t>
+      </w:r>
+      <w:r>
+        <w:rPr>
+          <w:sz w:val="24"/>
+          <w:szCs w:val="24"/>
+        </w:rPr>
+        <w:t xml:space="preserve"> y los datos técnicos </w:t>
+      </w:r>
+      <w:r>
+        <w:rPr>
+          <w:sz w:val="24"/>
+          <w:szCs w:val="24"/>
+        </w:rPr>
+        <w:t>[</w:t>
+      </w:r>
+      <w:r>
+        <w:rPr>
+          <w:sz w:val="24"/>
+          <w:szCs w:val="24"/>
+        </w:rPr>
+        <w:t>potencia fiscal, cilindrada, etc.</w:t>
+      </w:r>
+      <w:r>
+        <w:rPr>
+          <w:sz w:val="24"/>
+          <w:szCs w:val="24"/>
+        </w:rPr>
+        <w:t>]</w:t>
+      </w:r>
+      <w:r>
+        <w:rPr>
+          <w:sz w:val="24"/>
+          <w:szCs w:val="24"/>
+        </w:rPr>
+        <w:t xml:space="preserve">. Para cada modelo de automóvil se quiere conocer las características de su equipamiento de serie </w:t>
+      </w:r>
+      <w:r>
+        <w:rPr>
+          <w:sz w:val="24"/>
+          <w:szCs w:val="24"/>
+        </w:rPr>
+        <w:t>[</w:t>
+      </w:r>
+      <w:r>
+        <w:rPr>
+          <w:sz w:val="24"/>
+          <w:szCs w:val="24"/>
+        </w:rPr>
+        <w:t>por ejemplo airbag conductor y cierre centralizado</w:t>
+      </w:r>
+      <w:r>
+        <w:rPr>
+          <w:sz w:val="24"/>
+          <w:szCs w:val="24"/>
+        </w:rPr>
+        <w:t>]</w:t>
+      </w:r>
+      <w:r>
+        <w:rPr>
+          <w:sz w:val="24"/>
+          <w:szCs w:val="24"/>
+        </w:rPr>
+        <w:t xml:space="preserve">, así como los extras que se pueden incluir </w:t>
+      </w:r>
+      <w:r>
+        <w:rPr>
+          <w:sz w:val="24"/>
+          <w:szCs w:val="24"/>
+        </w:rPr>
+        <w:t>[</w:t>
+      </w:r>
+      <w:r>
+        <w:rPr>
+          <w:sz w:val="24"/>
+          <w:szCs w:val="24"/>
+        </w:rPr>
+        <w:t>aire acondicionado, airbag acompañante, pintura metalizada, etc.</w:t>
+      </w:r>
+      <w:r>
+        <w:rPr>
+          <w:sz w:val="24"/>
+          <w:szCs w:val="24"/>
+        </w:rPr>
+        <w:t>]</w:t>
+      </w:r>
+      <w:r>
+        <w:rPr>
+          <w:sz w:val="24"/>
+          <w:szCs w:val="24"/>
+        </w:rPr>
+        <w:t xml:space="preserve"> y el precio de cada uno de ellos. Notar que lo que son características del equipamiento de serie de algunos modelos, son extras para otros modelos. Por ejemplo, hay modelos que llevan el airbag de serie mientras que otros lo tienen como un posible extra.</w:t>
       </w:r>
     </w:p>
     <w:p>
@@ -916,21 +2234,49 @@
           <w:sz w:val="24"/>
           <w:szCs w:val="24"/>
         </w:rPr>
-        <w:t>El concesionario tiene siempre automóviles de varios modelos en stock (cada uno se identifica</w:t>
-      </w:r>
-      <w:r>
-        <w:rPr>
-          <w:sz w:val="24"/>
-          <w:szCs w:val="24"/>
-        </w:rPr>
-        <w:t xml:space="preserve"> </w:t>
-      </w:r>
-      <w:r>
-        <w:rPr>
-          <w:sz w:val="24"/>
-          <w:szCs w:val="24"/>
-        </w:rPr>
-        <w:t>por su número de bastidor), que se pueden encontrar en su mismo local, o bien en cualquiera de los</w:t>
+        <w:t xml:space="preserve">El concesionario tiene siempre automóviles de varios modelos en stock </w:t>
+      </w:r>
+      <w:r>
+        <w:rPr>
+          <w:sz w:val="24"/>
+          <w:szCs w:val="24"/>
+        </w:rPr>
+        <w:t>[</w:t>
+      </w:r>
+      <w:r>
+        <w:rPr>
+          <w:sz w:val="24"/>
+          <w:szCs w:val="24"/>
+        </w:rPr>
+        <w:t>cada uno se identifica</w:t>
+      </w:r>
+      <w:r>
+        <w:rPr>
+          <w:sz w:val="24"/>
+          <w:szCs w:val="24"/>
+        </w:rPr>
+        <w:t xml:space="preserve"> </w:t>
+      </w:r>
+      <w:r>
+        <w:rPr>
+          <w:sz w:val="24"/>
+          <w:szCs w:val="24"/>
+        </w:rPr>
+        <w:t>por su número de bastidor</w:t>
+      </w:r>
+      <w:r>
+        <w:rPr>
+          <w:sz w:val="24"/>
+          <w:szCs w:val="24"/>
+        </w:rPr>
+        <w:t>]</w:t>
+      </w:r>
+      <w:r>
+        <w:rPr>
+          <w:sz w:val="24"/>
+          <w:szCs w:val="24"/>
+        </w:rPr>
+        <w:t>, que se pueden encontrar en su mismo local, o bien en cualquiera de los</w:t>
       </w:r>
       <w:r>
         <w:rPr>
@@ -1078,7 +2424,35 @@
           <w:sz w:val="24"/>
           <w:szCs w:val="24"/>
         </w:rPr>
-        <w:t>personales (nombre, NIF, domicilio, etc.) y las ventas realizadas</w:t>
+        <w:t xml:space="preserve">personales </w:t>
+      </w:r>
+      <w:r>
+        <w:rPr>
+          <w:sz w:val="24"/>
+          <w:szCs w:val="24"/>
+        </w:rPr>
+        <w:t>[</w:t>
+      </w:r>
+      <w:r>
+        <w:rPr>
+          <w:sz w:val="24"/>
+          <w:szCs w:val="24"/>
+        </w:rPr>
+        <w:t>nombre, NIF, domicilio, etc.</w:t>
+      </w:r>
+      <w:r>
+        <w:rPr>
+          <w:sz w:val="24"/>
+          <w:szCs w:val="24"/>
+        </w:rPr>
+        <w:t>]</w:t>
+      </w:r>
+      <w:r>
+        <w:rPr>
+          <w:sz w:val="24"/>
+          <w:szCs w:val="24"/>
+        </w:rPr>
+        <w:t xml:space="preserve"> y las ventas realizadas</w:t>
       </w:r>
       <w:r>
         <w:rPr>
@@ -1466,7 +2840,7 @@
 </file>
 
 <file path=word/endnotes.xml><?xml version="1.0" encoding="utf-8"?>
-<w:endnotes xmlns:ve="http://schemas.openxmlformats.org/markup-compatibility/2006" xmlns:o="urn:schemas-microsoft-com:office:office" xmlns:r="http://schemas.openxmlformats.org/officeDocument/2006/relationships" xmlns:m="http://schemas.openxmlformats.org/officeDocument/2006/math" xmlns:v="urn:schemas-microsoft-com:vml" xmlns:wp="http://schemas.openxmlformats.org/drawingml/2006/wordprocessingDrawing" xmlns:w10="urn:schemas-microsoft-com:office:word" xmlns:w="http://schemas.openxmlformats.org/wordprocessingml/2006/main" xmlns:wne="http://schemas.microsoft.com/office/word/2006/wordml">
+<w:endnotes xmlns:wpc="http://schemas.microsoft.com/office/word/2010/wordprocessingCanvas" xmlns:cx="http://schemas.microsoft.com/office/drawing/2014/chartex" xmlns:mc="http://schemas.openxmlformats.org/markup-compatibility/2006" xmlns:o="urn:schemas-microsoft-com:office:office" xmlns:r="http://schemas.openxmlformats.org/officeDocument/2006/relationships" xmlns:m="http://schemas.openxmlformats.org/officeDocument/2006/math" xmlns:v="urn:schemas-microsoft-com:vml" xmlns:wp14="http://schemas.microsoft.com/office/word/2010/wordprocessingDrawing" xmlns:wp="http://schemas.openxmlformats.org/drawingml/2006/wordprocessingDrawing" xmlns:w10="urn:schemas-microsoft-com:office:word" xmlns:w="http://schemas.openxmlformats.org/wordprocessingml/2006/main" xmlns:w14="http://schemas.microsoft.com/office/word/2010/wordml" xmlns:w15="http://schemas.microsoft.com/office/word/2012/wordml" xmlns:w16se="http://schemas.microsoft.com/office/word/2015/wordml/symex" xmlns:wpg="http://schemas.microsoft.com/office/word/2010/wordprocessingGroup" xmlns:wpi="http://schemas.microsoft.com/office/word/2010/wordprocessingInk" xmlns:wne="http://schemas.microsoft.com/office/word/2006/wordml" xmlns:wps="http://schemas.microsoft.com/office/word/2010/wordprocessingShape" mc:Ignorable="w14 w15 w16se wp14">
   <w:endnote w:type="separator" w:id="-1">
     <w:p>
       <w:pPr>
@@ -1491,7 +2865,7 @@
 </file>
 
 <file path=word/footnotes.xml><?xml version="1.0" encoding="utf-8"?>
-<w:footnotes xmlns:ve="http://schemas.openxmlformats.org/markup-compatibility/2006" xmlns:o="urn:schemas-microsoft-com:office:office" xmlns:r="http://schemas.openxmlformats.org/officeDocument/2006/relationships" xmlns:m="http://schemas.openxmlformats.org/officeDocument/2006/math" xmlns:v="urn:schemas-microsoft-com:vml" xmlns:wp="http://schemas.openxmlformats.org/drawingml/2006/wordprocessingDrawing" xmlns:w10="urn:schemas-microsoft-com:office:word" xmlns:w="http://schemas.openxmlformats.org/wordprocessingml/2006/main" xmlns:wne="http://schemas.microsoft.com/office/word/2006/wordml">
+<w:footnotes xmlns:wpc="http://schemas.microsoft.com/office/word/2010/wordprocessingCanvas" xmlns:cx="http://schemas.microsoft.com/office/drawing/2014/chartex" xmlns:mc="http://schemas.openxmlformats.org/markup-compatibility/2006" xmlns:o="urn:schemas-microsoft-com:office:office" xmlns:r="http://schemas.openxmlformats.org/officeDocument/2006/relationships" xmlns:m="http://schemas.openxmlformats.org/officeDocument/2006/math" xmlns:v="urn:schemas-microsoft-com:vml" xmlns:wp14="http://schemas.microsoft.com/office/word/2010/wordprocessingDrawing" xmlns:wp="http://schemas.openxmlformats.org/drawingml/2006/wordprocessingDrawing" xmlns:w10="urn:schemas-microsoft-com:office:word" xmlns:w="http://schemas.openxmlformats.org/wordprocessingml/2006/main" xmlns:w14="http://schemas.microsoft.com/office/word/2010/wordml" xmlns:w15="http://schemas.microsoft.com/office/word/2012/wordml" xmlns:w16se="http://schemas.microsoft.com/office/word/2015/wordml/symex" xmlns:wpg="http://schemas.microsoft.com/office/word/2010/wordprocessingGroup" xmlns:wpi="http://schemas.microsoft.com/office/word/2010/wordprocessingInk" xmlns:wne="http://schemas.microsoft.com/office/word/2006/wordml" xmlns:wps="http://schemas.microsoft.com/office/word/2010/wordprocessingShape" mc:Ignorable="w14 w15 w16se wp14">
   <w:footnote w:type="separator" w:id="-1">
     <w:p>
       <w:pPr>
@@ -1516,7 +2890,7 @@
 </file>
 
 <file path=word/header1.xml><?xml version="1.0" encoding="utf-8"?>
-<w:hdr xmlns:ve="http://schemas.openxmlformats.org/markup-compatibility/2006" xmlns:o="urn:schemas-microsoft-com:office:office" xmlns:r="http://schemas.openxmlformats.org/officeDocument/2006/relationships" xmlns:m="http://schemas.openxmlformats.org/officeDocument/2006/math" xmlns:v="urn:schemas-microsoft-com:vml" xmlns:wp="http://schemas.openxmlformats.org/drawingml/2006/wordprocessingDrawing" xmlns:w10="urn:schemas-microsoft-com:office:word" xmlns:w="http://schemas.openxmlformats.org/wordprocessingml/2006/main" xmlns:wne="http://schemas.microsoft.com/office/word/2006/wordml">
+<w:hdr xmlns:wpc="http://schemas.microsoft.com/office/word/2010/wordprocessingCanvas" xmlns:cx="http://schemas.microsoft.com/office/drawing/2014/chartex" xmlns:mc="http://schemas.openxmlformats.org/markup-compatibility/2006" xmlns:o="urn:schemas-microsoft-com:office:office" xmlns:r="http://schemas.openxmlformats.org/officeDocument/2006/relationships" xmlns:m="http://schemas.openxmlformats.org/officeDocument/2006/math" xmlns:v="urn:schemas-microsoft-com:vml" xmlns:wp14="http://schemas.microsoft.com/office/word/2010/wordprocessingDrawing" xmlns:wp="http://schemas.openxmlformats.org/drawingml/2006/wordprocessingDrawing" xmlns:w10="urn:schemas-microsoft-com:office:word" xmlns:w="http://schemas.openxmlformats.org/wordprocessingml/2006/main" xmlns:w14="http://schemas.microsoft.com/office/word/2010/wordml" xmlns:w15="http://schemas.microsoft.com/office/word/2012/wordml" xmlns:w16se="http://schemas.microsoft.com/office/word/2015/wordml/symex" xmlns:wpg="http://schemas.microsoft.com/office/word/2010/wordprocessingGroup" xmlns:wpi="http://schemas.microsoft.com/office/word/2010/wordprocessingInk" xmlns:wne="http://schemas.microsoft.com/office/word/2006/wordml" xmlns:wps="http://schemas.microsoft.com/office/word/2010/wordprocessingShape" mc:Ignorable="w14 w15 w16se wp14">
   <w:p>
     <w:pPr>
       <w:rPr>
@@ -1628,6 +3002,7 @@
           <w:docPartUnique/>
         </w:docPartObj>
       </w:sdtPr>
+      <w:sdtEndPr/>
       <w:sdtContent>
         <w:r>
           <w:rPr>
@@ -1689,7 +3064,7 @@
             <w:szCs w:val="16"/>
             <w:u w:val="single"/>
           </w:rPr>
-          <w:t>2</w:t>
+          <w:t>1</w:t>
         </w:r>
         <w:r>
           <w:rPr>
@@ -1774,8 +3149,8 @@
 </file>
 
 <file path=word/numbering.xml><?xml version="1.0" encoding="utf-8"?>
-<w:numbering xmlns:ve="http://schemas.openxmlformats.org/markup-compatibility/2006" xmlns:o="urn:schemas-microsoft-com:office:office" xmlns:r="http://schemas.openxmlformats.org/officeDocument/2006/relationships" xmlns:m="http://schemas.openxmlformats.org/officeDocument/2006/math" xmlns:v="urn:schemas-microsoft-com:vml" xmlns:wp="http://schemas.openxmlformats.org/drawingml/2006/wordprocessingDrawing" xmlns:w10="urn:schemas-microsoft-com:office:word" xmlns:w="http://schemas.openxmlformats.org/wordprocessingml/2006/main" xmlns:wne="http://schemas.microsoft.com/office/word/2006/wordml">
-  <w:abstractNum w:abstractNumId="0">
+<w:numbering xmlns:wpc="http://schemas.microsoft.com/office/word/2010/wordprocessingCanvas" xmlns:cx="http://schemas.microsoft.com/office/drawing/2014/chartex" xmlns:mc="http://schemas.openxmlformats.org/markup-compatibility/2006" xmlns:o="urn:schemas-microsoft-com:office:office" xmlns:r="http://schemas.openxmlformats.org/officeDocument/2006/relationships" xmlns:m="http://schemas.openxmlformats.org/officeDocument/2006/math" xmlns:v="urn:schemas-microsoft-com:vml" xmlns:wp14="http://schemas.microsoft.com/office/word/2010/wordprocessingDrawing" xmlns:wp="http://schemas.openxmlformats.org/drawingml/2006/wordprocessingDrawing" xmlns:w10="urn:schemas-microsoft-com:office:word" xmlns:w="http://schemas.openxmlformats.org/wordprocessingml/2006/main" xmlns:w14="http://schemas.microsoft.com/office/word/2010/wordml" xmlns:w15="http://schemas.microsoft.com/office/word/2012/wordml" xmlns:w16se="http://schemas.microsoft.com/office/word/2015/wordml/symex" xmlns:wpg="http://schemas.microsoft.com/office/word/2010/wordprocessingGroup" xmlns:wpi="http://schemas.microsoft.com/office/word/2010/wordprocessingInk" xmlns:wne="http://schemas.microsoft.com/office/word/2006/wordml" xmlns:wps="http://schemas.microsoft.com/office/word/2010/wordprocessingShape" mc:Ignorable="w14 w15 w16se wp14">
+  <w:abstractNum w:abstractNumId="0" w15:restartNumberingAfterBreak="0">
     <w:nsid w:val="76BE28FF"/>
     <w:multiLevelType w:val="hybridMultilevel"/>
     <w:tmpl w:val="74A2034C"/>
@@ -1875,7 +3250,7 @@
 </file>
 
 <file path=word/styles.xml><?xml version="1.0" encoding="utf-8"?>
-<w:styles xmlns:r="http://schemas.openxmlformats.org/officeDocument/2006/relationships" xmlns:w="http://schemas.openxmlformats.org/wordprocessingml/2006/main">
+<w:styles xmlns:mc="http://schemas.openxmlformats.org/markup-compatibility/2006" xmlns:r="http://schemas.openxmlformats.org/officeDocument/2006/relationships" xmlns:w="http://schemas.openxmlformats.org/wordprocessingml/2006/main" xmlns:w14="http://schemas.microsoft.com/office/word/2010/wordml" xmlns:w15="http://schemas.microsoft.com/office/word/2012/wordml" xmlns:w16se="http://schemas.microsoft.com/office/word/2015/wordml/symex" mc:Ignorable="w14 w15 w16se">
   <w:docDefaults>
     <w:rPrDefault>
       <w:rPr>
@@ -1891,441 +3266,383 @@
       </w:pPr>
     </w:pPrDefault>
   </w:docDefaults>
-  <w:latentStyles w:defLockedState="0" w:defUIPriority="99" w:defSemiHidden="1" w:defUnhideWhenUsed="1" w:defQFormat="0" w:count="267">
-    <w:lsdException w:name="Normal" w:semiHidden="0" w:uiPriority="0" w:unhideWhenUsed="0" w:qFormat="1"/>
-    <w:lsdException w:name="heading 1" w:semiHidden="0" w:uiPriority="9" w:unhideWhenUsed="0" w:qFormat="1"/>
-    <w:lsdException w:name="heading 2" w:uiPriority="9" w:qFormat="1"/>
-    <w:lsdException w:name="heading 3" w:uiPriority="9" w:qFormat="1"/>
-    <w:lsdException w:name="heading 4" w:uiPriority="9" w:qFormat="1"/>
-    <w:lsdException w:name="heading 5" w:uiPriority="9" w:qFormat="1"/>
-    <w:lsdException w:name="heading 6" w:uiPriority="9" w:qFormat="1"/>
-    <w:lsdException w:name="heading 7" w:uiPriority="9" w:qFormat="1"/>
-    <w:lsdException w:name="heading 8" w:uiPriority="9" w:qFormat="1"/>
-    <w:lsdException w:name="heading 9" w:uiPriority="9" w:qFormat="1"/>
-    <w:lsdException w:name="toc 1" w:uiPriority="39"/>
-    <w:lsdException w:name="toc 2" w:uiPriority="39"/>
-    <w:lsdException w:name="toc 3" w:uiPriority="39"/>
-    <w:lsdException w:name="toc 4" w:uiPriority="39"/>
-    <w:lsdException w:name="toc 5" w:uiPriority="39"/>
-    <w:lsdException w:name="toc 6" w:uiPriority="39"/>
-    <w:lsdException w:name="toc 7" w:uiPriority="39"/>
-    <w:lsdException w:name="toc 8" w:uiPriority="39"/>
-    <w:lsdException w:name="toc 9" w:uiPriority="39"/>
-    <w:lsdException w:name="caption" w:uiPriority="35" w:qFormat="1"/>
-    <w:lsdException w:name="Title" w:semiHidden="0" w:uiPriority="10" w:unhideWhenUsed="0" w:qFormat="1"/>
-    <w:lsdException w:name="Default Paragraph Font" w:uiPriority="1"/>
-    <w:lsdException w:name="Subtitle" w:semiHidden="0" w:uiPriority="11" w:unhideWhenUsed="0" w:qFormat="1"/>
-    <w:lsdException w:name="Strong" w:semiHidden="0" w:uiPriority="22" w:unhideWhenUsed="0" w:qFormat="1"/>
-    <w:lsdException w:name="Emphasis" w:semiHidden="0" w:uiPriority="20" w:unhideWhenUsed="0" w:qFormat="1"/>
-    <w:lsdException w:name="Table Grid" w:semiHidden="0" w:uiPriority="59" w:unhideWhenUsed="0"/>
-    <w:lsdException w:name="Placeholder Text" w:unhideWhenUsed="0"/>
-    <w:lsdException w:name="No Spacing" w:semiHidden="0" w:uiPriority="1" w:unhideWhenUsed="0" w:qFormat="1"/>
-    <w:lsdException w:name="Light Shading" w:semiHidden="0" w:uiPriority="60" w:unhideWhenUsed="0"/>
-    <w:lsdException w:name="Light List" w:semiHidden="0" w:uiPriority="61" w:unhideWhenUsed="0"/>
-    <w:lsdException w:name="Light Grid" w:semiHidden="0" w:uiPriority="62" w:unhideWhenUsed="0"/>
-    <w:lsdException w:name="Medium Shading 1" w:semiHidden="0" w:uiPriority="63" w:unhideWhenUsed="0"/>
-    <w:lsdException w:name="Medium Shading 2" w:semiHidden="0" w:uiPriority="64" w:unhideWhenUsed="0"/>
-    <w:lsdException w:name="Medium List 1" w:semiHidden="0" w:uiPriority="65" w:unhideWhenUsed="0"/>
-    <w:lsdException w:name="Medium List 2" w:semiHidden="0" w:uiPriority="66" w:unhideWhenUsed="0"/>
-    <w:lsdException w:name="Medium Grid 1" w:semiHidden="0" w:uiPriority="67" w:unhideWhenUsed="0"/>
-    <w:lsdException w:name="Medium Grid 2" w:semiHidden="0" w:uiPriority="68" w:unhideWhenUsed="0"/>
-    <w:lsdException w:name="Medium Grid 3" w:semiHidden="0" w:uiPriority="69" w:unhideWhenUsed="0"/>
-    <w:lsdException w:name="Dark List" w:semiHidden="0" w:uiPriority="70" w:unhideWhenUsed="0"/>
-    <w:lsdException w:name="Colorful Shading" w:semiHidden="0" w:uiPriority="71" w:unhideWhenUsed="0"/>
-    <w:lsdException w:name="Colorful List" w:semiHidden="0" w:uiPriority="72" w:unhideWhenUsed="0"/>
-    <w:lsdException w:name="Colorful Grid" w:semiHidden="0" w:uiPriority="73" w:unhideWhenUsed="0"/>
-    <w:lsdException w:name="Light Shading Accent 1" w:semiHidden="0" w:uiPriority="60" w:unhideWhenUsed="0"/>
-    <w:lsdException w:name="Light List Accent 1" w:semiHidden="0" w:uiPriority="61" w:unhideWhenUsed="0"/>
-    <w:lsdException w:name="Light Grid Accent 1" w:semiHidden="0" w:uiPriority="62" w:unhideWhenUsed="0"/>
-    <w:lsdException w:name="Medium Shading 1 Accent 1" w:semiHidden="0" w:uiPriority="63" w:unhideWhenUsed="0"/>
-    <w:lsdException w:name="Medium Shading 2 Accent 1" w:semiHidden="0" w:uiPriority="64" w:unhideWhenUsed="0"/>
-    <w:lsdException w:name="Medium List 1 Accent 1" w:semiHidden="0" w:uiPriority="65" w:unhideWhenUsed="0"/>
-    <w:lsdException w:name="Revision" w:unhideWhenUsed="0"/>
-    <w:lsdException w:name="List Paragraph" w:semiHidden="0" w:uiPriority="34" w:unhideWhenUsed="0" w:qFormat="1"/>
-    <w:lsdException w:name="Quote" w:semiHidden="0" w:uiPriority="29" w:unhideWhenUsed="0" w:qFormat="1"/>
-    <w:lsdException w:name="Intense Quote" w:semiHidden="0" w:uiPriority="30" w:unhideWhenUsed="0" w:qFormat="1"/>
-    <w:lsdException w:name="Medium List 2 Accent 1" w:semiHidden="0" w:uiPriority="66" w:unhideWhenUsed="0"/>
-    <w:lsdException w:name="Medium Grid 1 Accent 1" w:semiHidden="0" w:uiPriority="67" w:unhideWhenUsed="0"/>
-    <w:lsdException w:name="Medium Grid 2 Accent 1" w:semiHidden="0" w:uiPriority="68" w:unhideWhenUsed="0"/>
-    <w:lsdException w:name="Medium Grid 3 Accent 1" w:semiHidden="0" w:uiPriority="69" w:unhideWhenUsed="0"/>
-    <w:lsdException w:name="Dark List Accent 1" w:semiHidden="0" w:uiPriority="70" w:unhideWhenUsed="0"/>
-    <w:lsdException w:name="Colorful Shading Accent 1" w:semiHidden="0" w:uiPriority="71" w:unhideWhenUsed="0"/>
-    <w:lsdException w:name="Colorful List Accent 1" w:semiHidden="0" w:uiPriority="72" w:unhideWhenUsed="0"/>
-    <w:lsdException w:name="Colorful Grid Accent 1" w:semiHidden="0" w:uiPriority="73" w:unhideWhenUsed="0"/>
-    <w:lsdException w:name="Light Shading Accent 2" w:semiHidden="0" w:uiPriority="60" w:unhideWhenUsed="0"/>
-    <w:lsdException w:name="Light List Accent 2" w:semiHidden="0" w:uiPriority="61" w:unhideWhenUsed="0"/>
-    <w:lsdException w:name="Light Grid Accent 2" w:semiHidden="0" w:uiPriority="62" w:unhideWhenUsed="0"/>
-    <w:lsdException w:name="Medium Shading 1 Accent 2" w:semiHidden="0" w:uiPriority="63" w:unhideWhenUsed="0"/>
-    <w:lsdException w:name="Medium Shading 2 Accent 2" w:semiHidden="0" w:uiPriority="64" w:unhideWhenUsed="0"/>
-    <w:lsdException w:name="Medium List 1 Accent 2" w:semiHidden="0" w:uiPriority="65" w:unhideWhenUsed="0"/>
-    <w:lsdException w:name="Medium List 2 Accent 2" w:semiHidden="0" w:uiPriority="66" w:unhideWhenUsed="0"/>
-    <w:lsdException w:name="Medium Grid 1 Accent 2" w:semiHidden="0" w:uiPriority="67" w:unhideWhenUsed="0"/>
-    <w:lsdException w:name="Medium Grid 2 Accent 2" w:semiHidden="0" w:uiPriority="68" w:unhideWhenUsed="0"/>
-    <w:lsdException w:name="Medium Grid 3 Accent 2" w:semiHidden="0" w:uiPriority="69" w:unhideWhenUsed="0"/>
-    <w:lsdException w:name="Dark List Accent 2" w:semiHidden="0" w:uiPriority="70" w:unhideWhenUsed="0"/>
-    <w:lsdException w:name="Colorful Shading Accent 2" w:semiHidden="0" w:uiPriority="71" w:unhideWhenUsed="0"/>
-    <w:lsdException w:name="Colorful List Accent 2" w:semiHidden="0" w:uiPriority="72" w:unhideWhenUsed="0"/>
-    <w:lsdException w:name="Colorful Grid Accent 2" w:semiHidden="0" w:uiPriority="73" w:unhideWhenUsed="0"/>
-    <w:lsdException w:name="Light Shading Accent 3" w:semiHidden="0" w:uiPriority="60" w:unhideWhenUsed="0"/>
-    <w:lsdException w:name="Light List Accent 3" w:semiHidden="0" w:uiPriority="61" w:unhideWhenUsed="0"/>
-    <w:lsdException w:name="Light Grid Accent 3" w:semiHidden="0" w:uiPriority="62" w:unhideWhenUsed="0"/>
-    <w:lsdException w:name="Medium Shading 1 Accent 3" w:semiHidden="0" w:uiPriority="63" w:unhideWhenUsed="0"/>
-    <w:lsdException w:name="Medium Shading 2 Accent 3" w:semiHidden="0" w:uiPriority="64" w:unhideWhenUsed="0"/>
-    <w:lsdException w:name="Medium List 1 Accent 3" w:semiHidden="0" w:uiPriority="65" w:unhideWhenUsed="0"/>
-    <w:lsdException w:name="Medium List 2 Accent 3" w:semiHidden="0" w:uiPriority="66" w:unhideWhenUsed="0"/>
-    <w:lsdException w:name="Medium Grid 1 Accent 3" w:semiHidden="0" w:uiPriority="67" w:unhideWhenUsed="0"/>
-    <w:lsdException w:name="Medium Grid 2 Accent 3" w:semiHidden="0" w:uiPriority="68" w:unhideWhenUsed="0"/>
-    <w:lsdException w:name="Medium Grid 3 Accent 3" w:semiHidden="0" w:uiPriority="69" w:unhideWhenUsed="0"/>
-    <w:lsdException w:name="Dark List Accent 3" w:semiHidden="0" w:uiPriority="70" w:unhideWhenUsed="0"/>
-    <w:lsdException w:name="Colorful Shading Accent 3" w:semiHidden="0" w:uiPriority="71" w:unhideWhenUsed="0"/>
-    <w:lsdException w:name="Colorful List Accent 3" w:semiHidden="0" w:uiPriority="72" w:unhideWhenUsed="0"/>
-    <w:lsdException w:name="Colorful Grid Accent 3" w:semiHidden="0" w:uiPriority="73" w:unhideWhenUsed="0"/>
-    <w:lsdException w:name="Light Shading Accent 4" w:semiHidden="0" w:uiPriority="60" w:unhideWhenUsed="0"/>
-    <w:lsdException w:name="Light List Accent 4" w:semiHidden="0" w:uiPriority="61" w:unhideWhenUsed="0"/>
-    <w:lsdException w:name="Light Grid Accent 4" w:semiHidden="0" w:uiPriority="62" w:unhideWhenUsed="0"/>
-    <w:lsdException w:name="Medium Shading 1 Accent 4" w:semiHidden="0" w:uiPriority="63" w:unhideWhenUsed="0"/>
-    <w:lsdException w:name="Medium Shading 2 Accent 4" w:semiHidden="0" w:uiPriority="64" w:unhideWhenUsed="0"/>
-    <w:lsdException w:name="Medium List 1 Accent 4" w:semiHidden="0" w:uiPriority="65" w:unhideWhenUsed="0"/>
-    <w:lsdException w:name="Medium List 2 Accent 4" w:semiHidden="0" w:uiPriority="66" w:unhideWhenUsed="0"/>
-    <w:lsdException w:name="Medium Grid 1 Accent 4" w:semiHidden="0" w:uiPriority="67" w:unhideWhenUsed="0"/>
-    <w:lsdException w:name="Medium Grid 2 Accent 4" w:semiHidden="0" w:uiPriority="68" w:unhideWhenUsed="0"/>
-    <w:lsdException w:name="Medium Grid 3 Accent 4" w:semiHidden="0" w:uiPriority="69" w:unhideWhenUsed="0"/>
-    <w:lsdException w:name="Dark List Accent 4" w:semiHidden="0" w:uiPriority="70" w:unhideWhenUsed="0"/>
-    <w:lsdException w:name="Colorful Shading Accent 4" w:semiHidden="0" w:uiPriority="71" w:unhideWhenUsed="0"/>
-    <w:lsdException w:name="Colorful List Accent 4" w:semiHidden="0" w:uiPriority="72" w:unhideWhenUsed="0"/>
-    <w:lsdException w:name="Colorful Grid Accent 4" w:semiHidden="0" w:uiPriority="73" w:unhideWhenUsed="0"/>
-    <w:lsdException w:name="Light Shading Accent 5" w:semiHidden="0" w:uiPriority="60" w:unhideWhenUsed="0"/>
-    <w:lsdException w:name="Light List Accent 5" w:semiHidden="0" w:uiPriority="61" w:unhideWhenUsed="0"/>
-    <w:lsdException w:name="Light Grid Accent 5" w:semiHidden="0" w:uiPriority="62" w:unhideWhenUsed="0"/>
-    <w:lsdException w:name="Medium Shading 1 Accent 5" w:semiHidden="0" w:uiPriority="63" w:unhideWhenUsed="0"/>
-    <w:lsdException w:name="Medium Shading 2 Accent 5" w:semiHidden="0" w:uiPriority="64" w:unhideWhenUsed="0"/>
-    <w:lsdException w:name="Medium List 1 Accent 5" w:semiHidden="0" w:uiPriority="65" w:unhideWhenUsed="0"/>
-    <w:lsdException w:name="Medium List 2 Accent 5" w:semiHidden="0" w:uiPriority="66" w:unhideWhenUsed="0"/>
-    <w:lsdException w:name="Medium Grid 1 Accent 5" w:semiHidden="0" w:uiPriority="67" w:unhideWhenUsed="0"/>
-    <w:lsdException w:name="Medium Grid 2 Accent 5" w:semiHidden="0" w:uiPriority="68" w:unhideWhenUsed="0"/>
-    <w:lsdException w:name="Medium Grid 3 Accent 5" w:semiHidden="0" w:uiPriority="69" w:unhideWhenUsed="0"/>
-    <w:lsdException w:name="Dark List Accent 5" w:semiHidden="0" w:uiPriority="70" w:unhideWhenUsed="0"/>
-    <w:lsdException w:name="Colorful Shading Accent 5" w:semiHidden="0" w:uiPriority="71" w:unhideWhenUsed="0"/>
-    <w:lsdException w:name="Colorful List Accent 5" w:semiHidden="0" w:uiPriority="72" w:unhideWhenUsed="0"/>
-    <w:lsdException w:name="Colorful Grid Accent 5" w:semiHidden="0" w:uiPriority="73" w:unhideWhenUsed="0"/>
-    <w:lsdException w:name="Light Shading Accent 6" w:semiHidden="0" w:uiPriority="60" w:unhideWhenUsed="0"/>
-    <w:lsdException w:name="Light List Accent 6" w:semiHidden="0" w:uiPriority="61" w:unhideWhenUsed="0"/>
-    <w:lsdException w:name="Light Grid Accent 6" w:semiHidden="0" w:uiPriority="62" w:unhideWhenUsed="0"/>
-    <w:lsdException w:name="Medium Shading 1 Accent 6" w:semiHidden="0" w:uiPriority="63" w:unhideWhenUsed="0"/>
-    <w:lsdException w:name="Medium Shading 2 Accent 6" w:semiHidden="0" w:uiPriority="64" w:unhideWhenUsed="0"/>
-    <w:lsdException w:name="Medium List 1 Accent 6" w:semiHidden="0" w:uiPriority="65" w:unhideWhenUsed="0"/>
-    <w:lsdException w:name="Medium List 2 Accent 6" w:semiHidden="0" w:uiPriority="66" w:unhideWhenUsed="0"/>
-    <w:lsdException w:name="Medium Grid 1 Accent 6" w:semiHidden="0" w:uiPriority="67" w:unhideWhenUsed="0"/>
-    <w:lsdException w:name="Medium Grid 2 Accent 6" w:semiHidden="0" w:uiPriority="68" w:unhideWhenUsed="0"/>
-    <w:lsdException w:name="Medium Grid 3 Accent 6" w:semiHidden="0" w:uiPriority="69" w:unhideWhenUsed="0"/>
-    <w:lsdException w:name="Dark List Accent 6" w:semiHidden="0" w:uiPriority="70" w:unhideWhenUsed="0"/>
-    <w:lsdException w:name="Colorful Shading Accent 6" w:semiHidden="0" w:uiPriority="71" w:unhideWhenUsed="0"/>
-    <w:lsdException w:name="Colorful List Accent 6" w:semiHidden="0" w:uiPriority="72" w:unhideWhenUsed="0"/>
-    <w:lsdException w:name="Colorful Grid Accent 6" w:semiHidden="0" w:uiPriority="73" w:unhideWhenUsed="0"/>
-    <w:lsdException w:name="Subtle Emphasis" w:semiHidden="0" w:uiPriority="19" w:unhideWhenUsed="0" w:qFormat="1"/>
-    <w:lsdException w:name="Intense Emphasis" w:semiHidden="0" w:uiPriority="21" w:unhideWhenUsed="0" w:qFormat="1"/>
-    <w:lsdException w:name="Subtle Reference" w:semiHidden="0" w:uiPriority="31" w:unhideWhenUsed="0" w:qFormat="1"/>
-    <w:lsdException w:name="Intense Reference" w:semiHidden="0" w:uiPriority="32" w:unhideWhenUsed="0" w:qFormat="1"/>
-    <w:lsdException w:name="Book Title" w:semiHidden="0" w:uiPriority="33" w:unhideWhenUsed="0" w:qFormat="1"/>
-    <w:lsdException w:name="Bibliography" w:uiPriority="37"/>
-    <w:lsdException w:name="TOC Heading" w:uiPriority="39" w:qFormat="1"/>
+  <w:latentStyles w:defLockedState="0" w:defUIPriority="99" w:defSemiHidden="0" w:defUnhideWhenUsed="0" w:defQFormat="0" w:count="371">
+    <w:lsdException w:name="Normal" w:uiPriority="0" w:qFormat="1"/>
+    <w:lsdException w:name="heading 1" w:uiPriority="9" w:qFormat="1"/>
+    <w:lsdException w:name="heading 2" w:semiHidden="1" w:uiPriority="9" w:unhideWhenUsed="1" w:qFormat="1"/>
+    <w:lsdException w:name="heading 3" w:semiHidden="1" w:uiPriority="9" w:unhideWhenUsed="1" w:qFormat="1"/>
+    <w:lsdException w:name="heading 4" w:semiHidden="1" w:uiPriority="9" w:unhideWhenUsed="1" w:qFormat="1"/>
+    <w:lsdException w:name="heading 5" w:semiHidden="1" w:uiPriority="9" w:unhideWhenUsed="1" w:qFormat="1"/>
+    <w:lsdException w:name="heading 6" w:semiHidden="1" w:uiPriority="9" w:unhideWhenUsed="1" w:qFormat="1"/>
+    <w:lsdException w:name="heading 7" w:semiHidden="1" w:uiPriority="9" w:unhideWhenUsed="1" w:qFormat="1"/>
+    <w:lsdException w:name="heading 8" w:semiHidden="1" w:uiPriority="9" w:unhideWhenUsed="1" w:qFormat="1"/>
+    <w:lsdException w:name="heading 9" w:semiHidden="1" w:uiPriority="9" w:unhideWhenUsed="1" w:qFormat="1"/>
+    <w:lsdException w:name="index 1" w:semiHidden="1" w:unhideWhenUsed="1"/>
+    <w:lsdException w:name="index 2" w:semiHidden="1" w:unhideWhenUsed="1"/>
+    <w:lsdException w:name="index 3" w:semiHidden="1" w:unhideWhenUsed="1"/>
+    <w:lsdException w:name="index 4" w:semiHidden="1" w:unhideWhenUsed="1"/>
+    <w:lsdException w:name="index 5" w:semiHidden="1" w:unhideWhenUsed="1"/>
+    <w:lsdException w:name="index 6" w:semiHidden="1" w:unhideWhenUsed="1"/>
+    <w:lsdException w:name="index 7" w:semiHidden="1" w:unhideWhenUsed="1"/>
+    <w:lsdException w:name="index 8" w:semiHidden="1" w:unhideWhenUsed="1"/>
+    <w:lsdException w:name="index 9" w:semiHidden="1" w:unhideWhenUsed="1"/>
+    <w:lsdException w:name="toc 1" w:semiHidden="1" w:uiPriority="39" w:unhideWhenUsed="1"/>
+    <w:lsdException w:name="toc 2" w:semiHidden="1" w:uiPriority="39" w:unhideWhenUsed="1"/>
+    <w:lsdException w:name="toc 3" w:semiHidden="1" w:uiPriority="39" w:unhideWhenUsed="1"/>
+    <w:lsdException w:name="toc 4" w:semiHidden="1" w:uiPriority="39" w:unhideWhenUsed="1"/>
+    <w:lsdException w:name="toc 5" w:semiHidden="1" w:uiPriority="39" w:unhideWhenUsed="1"/>
+    <w:lsdException w:name="toc 6" w:semiHidden="1" w:uiPriority="39" w:unhideWhenUsed="1"/>
+    <w:lsdException w:name="toc 7" w:semiHidden="1" w:uiPriority="39" w:unhideWhenUsed="1"/>
+    <w:lsdException w:name="toc 8" w:semiHidden="1" w:uiPriority="39" w:unhideWhenUsed="1"/>
+    <w:lsdException w:name="toc 9" w:semiHidden="1" w:uiPriority="39" w:unhideWhenUsed="1"/>
+    <w:lsdException w:name="Normal Indent" w:semiHidden="1" w:unhideWhenUsed="1"/>
+    <w:lsdException w:name="footnote text" w:semiHidden="1" w:unhideWhenUsed="1"/>
+    <w:lsdException w:name="annotation text" w:semiHidden="1" w:unhideWhenUsed="1"/>
+    <w:lsdException w:name="header" w:semiHidden="1" w:unhideWhenUsed="1"/>
+    <w:lsdException w:name="footer" w:semiHidden="1" w:unhideWhenUsed="1"/>
+    <w:lsdException w:name="index heading" w:semiHidden="1" w:unhideWhenUsed="1"/>
+    <w:lsdException w:name="caption" w:semiHidden="1" w:uiPriority="35" w:unhideWhenUsed="1" w:qFormat="1"/>
+    <w:lsdException w:name="table of figures" w:semiHidden="1" w:unhideWhenUsed="1"/>
+    <w:lsdException w:name="envelope address" w:semiHidden="1" w:unhideWhenUsed="1"/>
+    <w:lsdException w:name="envelope return" w:semiHidden="1" w:unhideWhenUsed="1"/>
+    <w:lsdException w:name="footnote reference" w:semiHidden="1" w:unhideWhenUsed="1"/>
+    <w:lsdException w:name="annotation reference" w:semiHidden="1" w:unhideWhenUsed="1"/>
+    <w:lsdException w:name="line number" w:semiHidden="1" w:unhideWhenUsed="1"/>
+    <w:lsdException w:name="page number" w:semiHidden="1" w:unhideWhenUsed="1"/>
+    <w:lsdException w:name="endnote reference" w:semiHidden="1" w:unhideWhenUsed="1"/>
+    <w:lsdException w:name="endnote text" w:semiHidden="1" w:unhideWhenUsed="1"/>
+    <w:lsdException w:name="table of authorities" w:semiHidden="1" w:unhideWhenUsed="1"/>
+    <w:lsdException w:name="macro" w:semiHidden="1" w:unhideWhenUsed="1"/>
+    <w:lsdException w:name="toa heading" w:semiHidden="1" w:unhideWhenUsed="1"/>
+    <w:lsdException w:name="List" w:semiHidden="1" w:unhideWhenUsed="1"/>
+    <w:lsdException w:name="List Bullet" w:semiHidden="1" w:unhideWhenUsed="1"/>
+    <w:lsdException w:name="List Number" w:semiHidden="1" w:unhideWhenUsed="1"/>
+    <w:lsdException w:name="List 2" w:semiHidden="1" w:unhideWhenUsed="1"/>
+    <w:lsdException w:name="List 3" w:semiHidden="1" w:unhideWhenUsed="1"/>
+    <w:lsdException w:name="List 4" w:semiHidden="1" w:unhideWhenUsed="1"/>
+    <w:lsdException w:name="List 5" w:semiHidden="1" w:unhideWhenUsed="1"/>
+    <w:lsdException w:name="List Bullet 2" w:semiHidden="1" w:unhideWhenUsed="1"/>
+    <w:lsdException w:name="List Bullet 3" w:semiHidden="1" w:unhideWhenUsed="1"/>
+    <w:lsdException w:name="List Bullet 4" w:semiHidden="1" w:unhideWhenUsed="1"/>
+    <w:lsdException w:name="List Bullet 5" w:semiHidden="1" w:unhideWhenUsed="1"/>
+    <w:lsdException w:name="List Number 2" w:semiHidden="1" w:unhideWhenUsed="1"/>
+    <w:lsdException w:name="List Number 3" w:semiHidden="1" w:unhideWhenUsed="1"/>
+    <w:lsdException w:name="List Number 4" w:semiHidden="1" w:unhideWhenUsed="1"/>
+    <w:lsdException w:name="List Number 5" w:semiHidden="1" w:unhideWhenUsed="1"/>
+    <w:lsdException w:name="Title" w:uiPriority="10" w:qFormat="1"/>
+    <w:lsdException w:name="Closing" w:semiHidden="1" w:unhideWhenUsed="1"/>
+    <w:lsdException w:name="Signature" w:semiHidden="1" w:unhideWhenUsed="1"/>
+    <w:lsdException w:name="Default Paragraph Font" w:semiHidden="1" w:uiPriority="1" w:unhideWhenUsed="1"/>
+    <w:lsdException w:name="Body Text" w:semiHidden="1" w:unhideWhenUsed="1"/>
+    <w:lsdException w:name="Body Text Indent" w:semiHidden="1" w:unhideWhenUsed="1"/>
+    <w:lsdException w:name="List Continue" w:semiHidden="1" w:unhideWhenUsed="1"/>
+    <w:lsdException w:name="List Continue 2" w:semiHidden="1" w:unhideWhenUsed="1"/>
+    <w:lsdException w:name="List Continue 3" w:semiHidden="1" w:unhideWhenUsed="1"/>
+    <w:lsdException w:name="List Continue 4" w:semiHidden="1" w:unhideWhenUsed="1"/>
+    <w:lsdException w:name="List Continue 5" w:semiHidden="1" w:unhideWhenUsed="1"/>
+    <w:lsdException w:name="Message Header" w:semiHidden="1" w:unhideWhenUsed="1"/>
+    <w:lsdException w:name="Subtitle" w:uiPriority="11" w:qFormat="1"/>
+    <w:lsdException w:name="Salutation" w:semiHidden="1" w:unhideWhenUsed="1"/>
+    <w:lsdException w:name="Date" w:semiHidden="1" w:unhideWhenUsed="1"/>
+    <w:lsdException w:name="Body Text First Indent" w:semiHidden="1" w:unhideWhenUsed="1"/>
+    <w:lsdException w:name="Body Text First Indent 2" w:semiHidden="1" w:unhideWhenUsed="1"/>
+    <w:lsdException w:name="Note Heading" w:semiHidden="1" w:unhideWhenUsed="1"/>
+    <w:lsdException w:name="Body Text 2" w:semiHidden="1" w:unhideWhenUsed="1"/>
+    <w:lsdException w:name="Body Text 3" w:semiHidden="1" w:unhideWhenUsed="1"/>
+    <w:lsdException w:name="Body Text Indent 2" w:semiHidden="1" w:unhideWhenUsed="1"/>
+    <w:lsdException w:name="Body Text Indent 3" w:semiHidden="1" w:unhideWhenUsed="1"/>
+    <w:lsdException w:name="Block Text" w:semiHidden="1" w:unhideWhenUsed="1"/>
+    <w:lsdException w:name="Hyperlink" w:semiHidden="1" w:unhideWhenUsed="1"/>
+    <w:lsdException w:name="FollowedHyperlink" w:semiHidden="1" w:unhideWhenUsed="1"/>
+    <w:lsdException w:name="Strong" w:uiPriority="22" w:qFormat="1"/>
+    <w:lsdException w:name="Emphasis" w:uiPriority="20" w:qFormat="1"/>
+    <w:lsdException w:name="Document Map" w:semiHidden="1" w:unhideWhenUsed="1"/>
+    <w:lsdException w:name="Plain Text" w:semiHidden="1" w:unhideWhenUsed="1"/>
+    <w:lsdException w:name="E-mail Signature" w:semiHidden="1" w:unhideWhenUsed="1"/>
+    <w:lsdException w:name="HTML Top of Form" w:semiHidden="1" w:unhideWhenUsed="1"/>
+    <w:lsdException w:name="HTML Bottom of Form" w:semiHidden="1" w:unhideWhenUsed="1"/>
+    <w:lsdException w:name="Normal (Web)" w:semiHidden="1" w:unhideWhenUsed="1"/>
+    <w:lsdException w:name="HTML Acronym" w:semiHidden="1" w:unhideWhenUsed="1"/>
+    <w:lsdException w:name="HTML Address" w:semiHidden="1" w:unhideWhenUsed="1"/>
+    <w:lsdException w:name="HTML Cite" w:semiHidden="1" w:unhideWhenUsed="1"/>
+    <w:lsdException w:name="HTML Code" w:semiHidden="1" w:unhideWhenUsed="1"/>
+    <w:lsdException w:name="HTML Definition" w:semiHidden="1" w:unhideWhenUsed="1"/>
+    <w:lsdException w:name="HTML Keyboard" w:semiHidden="1" w:unhideWhenUsed="1"/>
+    <w:lsdException w:name="HTML Preformatted" w:semiHidden="1" w:unhideWhenUsed="1"/>
+    <w:lsdException w:name="HTML Sample" w:semiHidden="1" w:unhideWhenUsed="1"/>
+    <w:lsdException w:name="HTML Typewriter" w:semiHidden="1" w:unhideWhenUsed="1"/>
+    <w:lsdException w:name="HTML Variable" w:semiHidden="1" w:unhideWhenUsed="1"/>
+    <w:lsdException w:name="Normal Table" w:semiHidden="1" w:unhideWhenUsed="1"/>
+    <w:lsdException w:name="annotation subject" w:semiHidden="1" w:unhideWhenUsed="1"/>
+    <w:lsdException w:name="No List" w:semiHidden="1" w:unhideWhenUsed="1"/>
+    <w:lsdException w:name="Outline List 1" w:semiHidden="1" w:unhideWhenUsed="1"/>
+    <w:lsdException w:name="Outline List 2" w:semiHidden="1" w:unhideWhenUsed="1"/>
+    <w:lsdException w:name="Outline List 3" w:semiHidden="1" w:unhideWhenUsed="1"/>
+    <w:lsdException w:name="Table Simple 1" w:semiHidden="1" w:unhideWhenUsed="1"/>
+    <w:lsdException w:name="Table Simple 2" w:semiHidden="1" w:unhideWhenUsed="1"/>
+    <w:lsdException w:name="Table Simple 3" w:semiHidden="1" w:unhideWhenUsed="1"/>
+    <w:lsdException w:name="Table Classic 1" w:semiHidden="1" w:unhideWhenUsed="1"/>
+    <w:lsdException w:name="Table Classic 2" w:semiHidden="1" w:unhideWhenUsed="1"/>
+    <w:lsdException w:name="Table Classic 3" w:semiHidden="1" w:unhideWhenUsed="1"/>
+    <w:lsdException w:name="Table Classic 4" w:semiHidden="1" w:unhideWhenUsed="1"/>
+    <w:lsdException w:name="Table Colorful 1" w:semiHidden="1" w:unhideWhenUsed="1"/>
+    <w:lsdException w:name="Table Colorful 2" w:semiHidden="1" w:unhideWhenUsed="1"/>
+    <w:lsdException w:name="Table Colorful 3" w:semiHidden="1" w:unhideWhenUsed="1"/>
+    <w:lsdException w:name="Table Columns 1" w:semiHidden="1" w:unhideWhenUsed="1"/>
+    <w:lsdException w:name="Table Columns 2" w:semiHidden="1" w:unhideWhenUsed="1"/>
+    <w:lsdException w:name="Table Columns 3" w:semiHidden="1" w:unhideWhenUsed="1"/>
+    <w:lsdException w:name="Table Columns 4" w:semiHidden="1" w:unhideWhenUsed="1"/>
+    <w:lsdException w:name="Table Columns 5" w:semiHidden="1" w:unhideWhenUsed="1"/>
+    <w:lsdException w:name="Table Grid 1" w:semiHidden="1" w:unhideWhenUsed="1"/>
+    <w:lsdException w:name="Table Grid 2" w:semiHidden="1" w:unhideWhenUsed="1"/>
+    <w:lsdException w:name="Table Grid 3" w:semiHidden="1" w:unhideWhenUsed="1"/>
+    <w:lsdException w:name="Table Grid 4" w:semiHidden="1" w:unhideWhenUsed="1"/>
+    <w:lsdException w:name="Table Grid 5" w:semiHidden="1" w:unhideWhenUsed="1"/>
+    <w:lsdException w:name="Table Grid 6" w:semiHidden="1" w:unhideWhenUsed="1"/>
+    <w:lsdException w:name="Table Grid 7" w:semiHidden="1" w:unhideWhenUsed="1"/>
+    <w:lsdException w:name="Table Grid 8" w:semiHidden="1" w:unhideWhenUsed="1"/>
+    <w:lsdException w:name="Table List 1" w:semiHidden="1" w:unhideWhenUsed="1"/>
+    <w:lsdException w:name="Table List 2" w:semiHidden="1" w:unhideWhenUsed="1"/>
+    <w:lsdException w:name="Table List 3" w:semiHidden="1" w:unhideWhenUsed="1"/>
+    <w:lsdException w:name="Table List 4" w:semiHidden="1" w:unhideWhenUsed="1"/>
+    <w:lsdException w:name="Table List 5" w:semiHidden="1" w:unhideWhenUsed="1"/>
+    <w:lsdException w:name="Table List 6" w:semiHidden="1" w:unhideWhenUsed="1"/>
+    <w:lsdException w:name="Table List 7" w:semiHidden="1" w:unhideWhenUsed="1"/>
+    <w:lsdException w:name="Table List 8" w:semiHidden="1" w:unhideWhenUsed="1"/>
+    <w:lsdException w:name="Table 3D effects 1" w:semiHidden="1" w:unhideWhenUsed="1"/>
+    <w:lsdException w:name="Table 3D effects 2" w:semiHidden="1" w:unhideWhenUsed="1"/>
+    <w:lsdException w:name="Table 3D effects 3" w:semiHidden="1" w:unhideWhenUsed="1"/>
+    <w:lsdException w:name="Table Contemporary" w:semiHidden="1" w:unhideWhenUsed="1"/>
+    <w:lsdException w:name="Table Elegant" w:semiHidden="1" w:unhideWhenUsed="1"/>
+    <w:lsdException w:name="Table Professional" w:semiHidden="1" w:unhideWhenUsed="1"/>
+    <w:lsdException w:name="Table Subtle 1" w:semiHidden="1" w:unhideWhenUsed="1"/>
+    <w:lsdException w:name="Table Subtle 2" w:semiHidden="1" w:unhideWhenUsed="1"/>
+    <w:lsdException w:name="Table Web 1" w:semiHidden="1" w:unhideWhenUsed="1"/>
+    <w:lsdException w:name="Table Web 2" w:semiHidden="1" w:unhideWhenUsed="1"/>
+    <w:lsdException w:name="Table Web 3" w:semiHidden="1" w:unhideWhenUsed="1"/>
+    <w:lsdException w:name="Balloon Text" w:semiHidden="1" w:unhideWhenUsed="1"/>
+    <w:lsdException w:name="Table Grid" w:uiPriority="59"/>
+    <w:lsdException w:name="Table Theme" w:semiHidden="1" w:unhideWhenUsed="1"/>
+    <w:lsdException w:name="Placeholder Text" w:semiHidden="1"/>
+    <w:lsdException w:name="No Spacing" w:uiPriority="1" w:qFormat="1"/>
+    <w:lsdException w:name="Light Shading" w:uiPriority="60"/>
+    <w:lsdException w:name="Light List" w:uiPriority="61"/>
+    <w:lsdException w:name="Light Grid" w:uiPriority="62"/>
+    <w:lsdException w:name="Medium Shading 1" w:uiPriority="63"/>
+    <w:lsdException w:name="Medium Shading 2" w:uiPriority="64"/>
+    <w:lsdException w:name="Medium List 1" w:uiPriority="65"/>
+    <w:lsdException w:name="Medium List 2" w:uiPriority="66"/>
+    <w:lsdException w:name="Medium Grid 1" w:uiPriority="67"/>
+    <w:lsdException w:name="Medium Grid 2" w:uiPriority="68"/>
+    <w:lsdException w:name="Medium Grid 3" w:uiPriority="69"/>
+    <w:lsdException w:name="Dark List" w:uiPriority="70"/>
+    <w:lsdException w:name="Colorful Shading" w:uiPriority="71"/>
+    <w:lsdException w:name="Colorful List" w:uiPriority="72"/>
+    <w:lsdException w:name="Colorful Grid" w:uiPriority="73"/>
+    <w:lsdException w:name="Light Shading Accent 1" w:uiPriority="60"/>
+    <w:lsdException w:name="Light List Accent 1" w:uiPriority="61"/>
+    <w:lsdException w:name="Light Grid Accent 1" w:uiPriority="62"/>
+    <w:lsdException w:name="Medium Shading 1 Accent 1" w:uiPriority="63"/>
+    <w:lsdException w:name="Medium Shading 2 Accent 1" w:uiPriority="64"/>
+    <w:lsdException w:name="Medium List 1 Accent 1" w:uiPriority="65"/>
+    <w:lsdException w:name="Revision" w:semiHidden="1"/>
+    <w:lsdException w:name="List Paragraph" w:uiPriority="34" w:qFormat="1"/>
+    <w:lsdException w:name="Quote" w:uiPriority="29" w:qFormat="1"/>
+    <w:lsdException w:name="Intense Quote" w:uiPriority="30" w:qFormat="1"/>
+    <w:lsdException w:name="Medium List 2 Accent 1" w:uiPriority="66"/>
+    <w:lsdException w:name="Medium Grid 1 Accent 1" w:uiPriority="67"/>
+    <w:lsdException w:name="Medium Grid 2 Accent 1" w:uiPriority="68"/>
+    <w:lsdException w:name="Medium Grid 3 Accent 1" w:uiPriority="69"/>
+    <w:lsdException w:name="Dark List Accent 1" w:uiPriority="70"/>
+    <w:lsdException w:name="Colorful Shading Accent 1" w:uiPriority="71"/>
+    <w:lsdException w:name="Colorful List Accent 1" w:uiPriority="72"/>
+    <w:lsdException w:name="Colorful Grid Accent 1" w:uiPriority="73"/>
+    <w:lsdException w:name="Light Shading Accent 2" w:uiPriority="60"/>
+    <w:lsdException w:name="Light List Accent 2" w:uiPriority="61"/>
+    <w:lsdException w:name="Light Grid Accent 2" w:uiPriority="62"/>
+    <w:lsdException w:name="Medium Shading 1 Accent 2" w:uiPriority="63"/>
+    <w:lsdException w:name="Medium Shading 2 Accent 2" w:uiPriority="64"/>
+    <w:lsdException w:name="Medium List 1 Accent 2" w:uiPriority="65"/>
+    <w:lsdException w:name="Medium List 2 Accent 2" w:uiPriority="66"/>
+    <w:lsdException w:name="Medium Grid 1 Accent 2" w:uiPriority="67"/>
+    <w:lsdException w:name="Medium Grid 2 Accent 2" w:uiPriority="68"/>
+    <w:lsdException w:name="Medium Grid 3 Accent 2" w:uiPriority="69"/>
+    <w:lsdException w:name="Dark List Accent 2" w:uiPriority="70"/>
+    <w:lsdException w:name="Colorful Shading Accent 2" w:uiPriority="71"/>
+    <w:lsdException w:name="Colorful List Accent 2" w:uiPriority="72"/>
+    <w:lsdException w:name="Colorful Grid Accent 2" w:uiPriority="73"/>
+    <w:lsdException w:name="Light Shading Accent 3" w:uiPriority="60"/>
+    <w:lsdException w:name="Light List Accent 3" w:uiPriority="61"/>
+    <w:lsdException w:name="Light Grid Accent 3" w:uiPriority="62"/>
+    <w:lsdException w:name="Medium Shading 1 Accent 3" w:uiPriority="63"/>
+    <w:lsdException w:name="Medium Shading 2 Accent 3" w:uiPriority="64"/>
+    <w:lsdException w:name="Medium List 1 Accent 3" w:uiPriority="65"/>
+    <w:lsdException w:name="Medium List 2 Accent 3" w:uiPriority="66"/>
+    <w:lsdException w:name="Medium Grid 1 Accent 3" w:uiPriority="67"/>
+    <w:lsdException w:name="Medium Grid 2 Accent 3" w:uiPriority="68"/>
+    <w:lsdException w:name="Medium Grid 3 Accent 3" w:uiPriority="69"/>
+    <w:lsdException w:name="Dark List Accent 3" w:uiPriority="70"/>
+    <w:lsdException w:name="Colorful Shading Accent 3" w:uiPriority="71"/>
+    <w:lsdException w:name="Colorful List Accent 3" w:uiPriority="72"/>
+    <w:lsdException w:name="Colorful Grid Accent 3" w:uiPriority="73"/>
+    <w:lsdException w:name="Light Shading Accent 4" w:uiPriority="60"/>
+    <w:lsdException w:name="Light List Accent 4" w:uiPriority="61"/>
+    <w:lsdException w:name="Light Grid Accent 4" w:uiPriority="62"/>
+    <w:lsdException w:name="Medium Shading 1 Accent 4" w:uiPriority="63"/>
+    <w:lsdException w:name="Medium Shading 2 Accent 4" w:uiPriority="64"/>
+    <w:lsdException w:name="Medium List 1 Accent 4" w:uiPriority="65"/>
+    <w:lsdException w:name="Medium List 2 Accent 4" w:uiPriority="66"/>
+    <w:lsdException w:name="Medium Grid 1 Accent 4" w:uiPriority="67"/>
+    <w:lsdException w:name="Medium Grid 2 Accent 4" w:uiPriority="68"/>
+    <w:lsdException w:name="Medium Grid 3 Accent 4" w:uiPriority="69"/>
+    <w:lsdException w:name="Dark List Accent 4" w:uiPriority="70"/>
+    <w:lsdException w:name="Colorful Shading Accent 4" w:uiPriority="71"/>
+    <w:lsdException w:name="Colorful List Accent 4" w:uiPriority="72"/>
+    <w:lsdException w:name="Colorful Grid Accent 4" w:uiPriority="73"/>
+    <w:lsdException w:name="Light Shading Accent 5" w:uiPriority="60"/>
+    <w:lsdException w:name="Light List Accent 5" w:uiPriority="61"/>
+    <w:lsdException w:name="Light Grid Accent 5" w:uiPriority="62"/>
+    <w:lsdException w:name="Medium Shading 1 Accent 5" w:uiPriority="63"/>
+    <w:lsdException w:name="Medium Shading 2 Accent 5" w:uiPriority="64"/>
+    <w:lsdException w:name="Medium List 1 Accent 5" w:uiPriority="65"/>
+    <w:lsdException w:name="Medium List 2 Accent 5" w:uiPriority="66"/>
+    <w:lsdException w:name="Medium Grid 1 Accent 5" w:uiPriority="67"/>
+    <w:lsdException w:name="Medium Grid 2 Accent 5" w:uiPriority="68"/>
+    <w:lsdException w:name="Medium Grid 3 Accent 5" w:uiPriority="69"/>
+    <w:lsdException w:name="Dark List Accent 5" w:uiPriority="70"/>
+    <w:lsdException w:name="Colorful Shading Accent 5" w:uiPriority="71"/>
+    <w:lsdException w:name="Colorful List Accent 5" w:uiPriority="72"/>
+    <w:lsdException w:name="Colorful Grid Accent 5" w:uiPriority="73"/>
+    <w:lsdException w:name="Light Shading Accent 6" w:uiPriority="60"/>
+    <w:lsdException w:name="Light List Accent 6" w:uiPriority="61"/>
+    <w:lsdException w:name="Light Grid Accent 6" w:uiPriority="62"/>
+    <w:lsdException w:name="Medium Shading 1 Accent 6" w:uiPriority="63"/>
+    <w:lsdException w:name="Medium Shading 2 Accent 6" w:uiPriority="64"/>
+    <w:lsdException w:name="Medium List 1 Accent 6" w:uiPriority="65"/>
+    <w:lsdException w:name="Medium List 2 Accent 6" w:uiPriority="66"/>
+    <w:lsdException w:name="Medium Grid 1 Accent 6" w:uiPriority="67"/>
+    <w:lsdException w:name="Medium Grid 2 Accent 6" w:uiPriority="68"/>
+    <w:lsdException w:name="Medium Grid 3 Accent 6" w:uiPriority="69"/>
+    <w:lsdException w:name="Dark List Accent 6" w:uiPriority="70"/>
+    <w:lsdException w:name="Colorful Shading Accent 6" w:uiPriority="71"/>
+    <w:lsdException w:name="Colorful List Accent 6" w:uiPriority="72"/>
+    <w:lsdException w:name="Colorful Grid Accent 6" w:uiPriority="73"/>
+    <w:lsdException w:name="Subtle Emphasis" w:uiPriority="19" w:qFormat="1"/>
+    <w:lsdException w:name="Intense Emphasis" w:uiPriority="21" w:qFormat="1"/>
+    <w:lsdException w:name="Subtle Reference" w:uiPriority="31" w:qFormat="1"/>
+    <w:lsdException w:name="Intense Reference" w:uiPriority="32" w:qFormat="1"/>
+    <w:lsdException w:name="Book Title" w:uiPriority="33" w:qFormat="1"/>
+    <w:lsdException w:name="Bibliography" w:semiHidden="1" w:uiPriority="37" w:unhideWhenUsed="1"/>
+    <w:lsdException w:name="TOC Heading" w:semiHidden="1" w:uiPriority="39" w:unhideWhenUsed="1" w:qFormat="1"/>
+    <w:lsdException w:name="Plain Table 1" w:uiPriority="41"/>
+    <w:lsdException w:name="Plain Table 2" w:uiPriority="42"/>
+    <w:lsdException w:name="Plain Table 3" w:uiPriority="43"/>
+    <w:lsdException w:name="Plain Table 4" w:uiPriority="44"/>
+    <w:lsdException w:name="Plain Table 5" w:uiPriority="45"/>
+    <w:lsdException w:name="Grid Table Light" w:uiPriority="40"/>
+    <w:lsdException w:name="Grid Table 1 Light" w:uiPriority="46"/>
+    <w:lsdException w:name="Grid Table 2" w:uiPriority="47"/>
+    <w:lsdException w:name="Grid Table 3" w:uiPriority="48"/>
+    <w:lsdException w:name="Grid Table 4" w:uiPriority="49"/>
+    <w:lsdException w:name="Grid Table 5 Dark" w:uiPriority="50"/>
+    <w:lsdException w:name="Grid Table 6 Colorful" w:uiPriority="51"/>
+    <w:lsdException w:name="Grid Table 7 Colorful" w:uiPriority="52"/>
+    <w:lsdException w:name="Grid Table 1 Light Accent 1" w:uiPriority="46"/>
+    <w:lsdException w:name="Grid Table 2 Accent 1" w:uiPriority="47"/>
+    <w:lsdException w:name="Grid Table 3 Accent 1" w:uiPriority="48"/>
+    <w:lsdException w:name="Grid Table 4 Accent 1" w:uiPriority="49"/>
+    <w:lsdException w:name="Grid Table 5 Dark Accent 1" w:uiPriority="50"/>
+    <w:lsdException w:name="Grid Table 6 Colorful Accent 1" w:uiPriority="51"/>
+    <w:lsdException w:name="Grid Table 7 Colorful Accent 1" w:uiPriority="52"/>
+    <w:lsdException w:name="Grid Table 1 Light Accent 2" w:uiPriority="46"/>
+    <w:lsdException w:name="Grid Table 2 Accent 2" w:uiPriority="47"/>
+    <w:lsdException w:name="Grid Table 3 Accent 2" w:uiPriority="48"/>
+    <w:lsdException w:name="Grid Table 4 Accent 2" w:uiPriority="49"/>
+    <w:lsdException w:name="Grid Table 5 Dark Accent 2" w:uiPriority="50"/>
+    <w:lsdException w:name="Grid Table 6 Colorful Accent 2" w:uiPriority="51"/>
+    <w:lsdException w:name="Grid Table 7 Colorful Accent 2" w:uiPriority="52"/>
+    <w:lsdException w:name="Grid Table 1 Light Accent 3" w:uiPriority="46"/>
+    <w:lsdException w:name="Grid Table 2 Accent 3" w:uiPriority="47"/>
+    <w:lsdException w:name="Grid Table 3 Accent 3" w:uiPriority="48"/>
+    <w:lsdException w:name="Grid Table 4 Accent 3" w:uiPriority="49"/>
+    <w:lsdException w:name="Grid Table 5 Dark Accent 3" w:uiPriority="50"/>
+    <w:lsdException w:name="Grid Table 6 Colorful Accent 3" w:uiPriority="51"/>
+    <w:lsdException w:name="Grid Table 7 Colorful Accent 3" w:uiPriority="52"/>
+    <w:lsdException w:name="Grid Table 1 Light Accent 4" w:uiPriority="46"/>
+    <w:lsdException w:name="Grid Table 2 Accent 4" w:uiPriority="47"/>
+    <w:lsdException w:name="Grid Table 3 Accent 4" w:uiPriority="48"/>
+    <w:lsdException w:name="Grid Table 4 Accent 4" w:uiPriority="49"/>
+    <w:lsdException w:name="Grid Table 5 Dark Accent 4" w:uiPriority="50"/>
+    <w:lsdException w:name="Grid Table 6 Colorful Accent 4" w:uiPriority="51"/>
+    <w:lsdException w:name="Grid Table 7 Colorful Accent 4" w:uiPriority="52"/>
+    <w:lsdException w:name="Grid Table 1 Light Accent 5" w:uiPriority="46"/>
+    <w:lsdException w:name="Grid Table 2 Accent 5" w:uiPriority="47"/>
+    <w:lsdException w:name="Grid Table 3 Accent 5" w:uiPriority="48"/>
+    <w:lsdException w:name="Grid Table 4 Accent 5" w:uiPriority="49"/>
+    <w:lsdException w:name="Grid Table 5 Dark Accent 5" w:uiPriority="50"/>
+    <w:lsdException w:name="Grid Table 6 Colorful Accent 5" w:uiPriority="51"/>
+    <w:lsdException w:name="Grid Table 7 Colorful Accent 5" w:uiPriority="52"/>
+    <w:lsdException w:name="Grid Table 1 Light Accent 6" w:uiPriority="46"/>
+    <w:lsdException w:name="Grid Table 2 Accent 6" w:uiPriority="47"/>
+    <w:lsdException w:name="Grid Table 3 Accent 6" w:uiPriority="48"/>
+    <w:lsdException w:name="Grid Table 4 Accent 6" w:uiPriority="49"/>
+    <w:lsdException w:name="Grid Table 5 Dark Accent 6" w:uiPriority="50"/>
+    <w:lsdException w:name="Grid Table 6 Colorful Accent 6" w:uiPriority="51"/>
+    <w:lsdException w:name="Grid Table 7 Colorful Accent 6" w:uiPriority="52"/>
+    <w:lsdException w:name="List Table 1 Light" w:uiPriority="46"/>
+    <w:lsdException w:name="List Table 2" w:uiPriority="47"/>
+    <w:lsdException w:name="List Table 3" w:uiPriority="48"/>
+    <w:lsdException w:name="List Table 4" w:uiPriority="49"/>
+    <w:lsdException w:name="List Table 5 Dark" w:uiPriority="50"/>
+    <w:lsdException w:name="List Table 6 Colorful" w:uiPriority="51"/>
+    <w:lsdException w:name="List Table 7 Colorful" w:uiPriority="52"/>
+    <w:lsdException w:name="List Table 1 Light Accent 1" w:uiPriority="46"/>
+    <w:lsdException w:name="List Table 2 Accent 1" w:uiPriority="47"/>
+    <w:lsdException w:name="List Table 3 Accent 1" w:uiPriority="48"/>
+    <w:lsdException w:name="List Table 4 Accent 1" w:uiPriority="49"/>
+    <w:lsdException w:name="List Table 5 Dark Accent 1" w:uiPriority="50"/>
+    <w:lsdException w:name="List Table 6 Colorful Accent 1" w:uiPriority="51"/>
+    <w:lsdException w:name="List Table 7 Colorful Accent 1" w:uiPriority="52"/>
+    <w:lsdException w:name="List Table 1 Light Accent 2" w:uiPriority="46"/>
+    <w:lsdException w:name="List Table 2 Accent 2" w:uiPriority="47"/>
+    <w:lsdException w:name="List Table 3 Accent 2" w:uiPriority="48"/>
+    <w:lsdException w:name="List Table 4 Accent 2" w:uiPriority="49"/>
+    <w:lsdException w:name="List Table 5 Dark Accent 2" w:uiPriority="50"/>
+    <w:lsdException w:name="List Table 6 Colorful Accent 2" w:uiPriority="51"/>
+    <w:lsdException w:name="List Table 7 Colorful Accent 2" w:uiPriority="52"/>
+    <w:lsdException w:name="List Table 1 Light Accent 3" w:uiPriority="46"/>
+    <w:lsdException w:name="List Table 2 Accent 3" w:uiPriority="47"/>
+    <w:lsdException w:name="List Table 3 Accent 3" w:uiPriority="48"/>
+    <w:lsdException w:name="List Table 4 Accent 3" w:uiPriority="49"/>
+    <w:lsdException w:name="List Table 5 Dark Accent 3" w:uiPriority="50"/>
+    <w:lsdException w:name="List Table 6 Colorful Accent 3" w:uiPriority="51"/>
+    <w:lsdException w:name="List Table 7 Colorful Accent 3" w:uiPriority="52"/>
+    <w:lsdException w:name="List Table 1 Light Accent 4" w:uiPriority="46"/>
+    <w:lsdException w:name="List Table 2 Accent 4" w:uiPriority="47"/>
+    <w:lsdException w:name="List Table 3 Accent 4" w:uiPriority="48"/>
+    <w:lsdException w:name="List Table 4 Accent 4" w:uiPriority="49"/>
+    <w:lsdException w:name="List Table 5 Dark Accent 4" w:uiPriority="50"/>
+    <w:lsdException w:name="List Table 6 Colorful Accent 4" w:uiPriority="51"/>
+    <w:lsdException w:name="List Table 7 Colorful Accent 4" w:uiPriority="52"/>
+    <w:lsdException w:name="List Table 1 Light Accent 5" w:uiPriority="46"/>
+    <w:lsdException w:name="List Table 2 Accent 5" w:uiPriority="47"/>
+    <w:lsdException w:name="List Table 3 Accent 5" w:uiPriority="48"/>
+    <w:lsdException w:name="List Table 4 Accent 5" w:uiPriority="49"/>
+    <w:lsdException w:name="List Table 5 Dark Accent 5" w:uiPriority="50"/>
+    <w:lsdException w:name="List Table 6 Colorful Accent 5" w:uiPriority="51"/>
+    <w:lsdException w:name="List Table 7 Colorful Accent 5" w:uiPriority="52"/>
+    <w:lsdException w:name="List Table 1 Light Accent 6" w:uiPriority="46"/>
+    <w:lsdException w:name="List Table 2 Accent 6" w:uiPriority="47"/>
+    <w:lsdException w:name="List Table 3 Accent 6" w:uiPriority="48"/>
+    <w:lsdException w:name="List Table 4 Accent 6" w:uiPriority="49"/>
+    <w:lsdException w:name="List Table 5 Dark Accent 6" w:uiPriority="50"/>
+    <w:lsdException w:name="List Table 6 Colorful Accent 6" w:uiPriority="51"/>
+    <w:lsdException w:name="List Table 7 Colorful Accent 6" w:uiPriority="52"/>
   </w:latentStyles>
   <w:style w:type="paragraph" w:default="1" w:styleId="Normal">
     <w:name w:val="Normal"/>
     <w:qFormat/>
     <w:rsid w:val="00DB40A1"/>
-  </w:style>
-  <w:style w:type="character" w:default="1" w:styleId="Fuentedeprrafopredeter">
-    <w:name w:val="Default Paragraph Font"/>
-    <w:uiPriority w:val="1"/>
-    <w:semiHidden/>
-    <w:unhideWhenUsed/>
-  </w:style>
-  <w:style w:type="table" w:default="1" w:styleId="Tablanormal">
-    <w:name w:val="Normal Table"/>
-    <w:uiPriority w:val="99"/>
-    <w:semiHidden/>
-    <w:unhideWhenUsed/>
-    <w:qFormat/>
-    <w:tblPr>
-      <w:tblInd w:w="0" w:type="dxa"/>
-      <w:tblCellMar>
-        <w:top w:w="0" w:type="dxa"/>
-        <w:left w:w="108" w:type="dxa"/>
-        <w:bottom w:w="0" w:type="dxa"/>
-        <w:right w:w="108" w:type="dxa"/>
-      </w:tblCellMar>
-    </w:tblPr>
-  </w:style>
-  <w:style w:type="numbering" w:default="1" w:styleId="Sinlista">
-    <w:name w:val="No List"/>
-    <w:uiPriority w:val="99"/>
-    <w:semiHidden/>
-    <w:unhideWhenUsed/>
-  </w:style>
-  <w:style w:type="paragraph" w:styleId="Encabezado">
-    <w:name w:val="header"/>
-    <w:basedOn w:val="Normal"/>
-    <w:link w:val="EncabezadoCar"/>
-    <w:uiPriority w:val="99"/>
-    <w:unhideWhenUsed/>
-    <w:rsid w:val="00481F01"/>
-    <w:pPr>
-      <w:tabs>
-        <w:tab w:val="center" w:pos="4252"/>
-        <w:tab w:val="right" w:pos="8504"/>
-      </w:tabs>
-      <w:spacing w:after="0" w:line="240" w:lineRule="auto"/>
-    </w:pPr>
-  </w:style>
-  <w:style w:type="character" w:customStyle="1" w:styleId="EncabezadoCar">
-    <w:name w:val="Encabezado Car"/>
-    <w:basedOn w:val="Fuentedeprrafopredeter"/>
-    <w:link w:val="Encabezado"/>
-    <w:uiPriority w:val="99"/>
-    <w:rsid w:val="00481F01"/>
-  </w:style>
-  <w:style w:type="paragraph" w:styleId="Piedepgina">
-    <w:name w:val="footer"/>
-    <w:basedOn w:val="Normal"/>
-    <w:link w:val="PiedepginaCar"/>
-    <w:uiPriority w:val="99"/>
-    <w:unhideWhenUsed/>
-    <w:rsid w:val="00481F01"/>
-    <w:pPr>
-      <w:tabs>
-        <w:tab w:val="center" w:pos="4252"/>
-        <w:tab w:val="right" w:pos="8504"/>
-      </w:tabs>
-      <w:spacing w:after="0" w:line="240" w:lineRule="auto"/>
-    </w:pPr>
-  </w:style>
-  <w:style w:type="character" w:customStyle="1" w:styleId="PiedepginaCar">
-    <w:name w:val="Pie de página Car"/>
-    <w:basedOn w:val="Fuentedeprrafopredeter"/>
-    <w:link w:val="Piedepgina"/>
-    <w:uiPriority w:val="99"/>
-    <w:rsid w:val="00481F01"/>
-  </w:style>
-  <w:style w:type="paragraph" w:styleId="Textodeglobo">
-    <w:name w:val="Balloon Text"/>
-    <w:basedOn w:val="Normal"/>
-    <w:link w:val="TextodegloboCar"/>
-    <w:uiPriority w:val="99"/>
-    <w:semiHidden/>
-    <w:unhideWhenUsed/>
-    <w:rsid w:val="00481F01"/>
-    <w:pPr>
-      <w:spacing w:after="0" w:line="240" w:lineRule="auto"/>
-    </w:pPr>
-    <w:rPr>
-      <w:rFonts w:ascii="Tahoma" w:hAnsi="Tahoma" w:cs="Tahoma"/>
-      <w:sz w:val="16"/>
-      <w:szCs w:val="16"/>
-    </w:rPr>
-  </w:style>
-  <w:style w:type="character" w:customStyle="1" w:styleId="TextodegloboCar">
-    <w:name w:val="Texto de globo Car"/>
-    <w:basedOn w:val="Fuentedeprrafopredeter"/>
-    <w:link w:val="Textodeglobo"/>
-    <w:uiPriority w:val="99"/>
-    <w:semiHidden/>
-    <w:rsid w:val="00481F01"/>
-    <w:rPr>
-      <w:rFonts w:ascii="Tahoma" w:hAnsi="Tahoma" w:cs="Tahoma"/>
-      <w:sz w:val="16"/>
-      <w:szCs w:val="16"/>
-    </w:rPr>
-  </w:style>
-  <w:style w:type="paragraph" w:customStyle="1" w:styleId="Default">
-    <w:name w:val="Default"/>
-    <w:rsid w:val="00481F01"/>
-    <w:pPr>
-      <w:autoSpaceDE w:val="0"/>
-      <w:autoSpaceDN w:val="0"/>
-      <w:adjustRightInd w:val="0"/>
-      <w:spacing w:after="0" w:line="240" w:lineRule="auto"/>
-    </w:pPr>
-    <w:rPr>
-      <w:rFonts w:ascii="Verdana" w:hAnsi="Verdana" w:cs="Verdana"/>
-      <w:color w:val="000000"/>
-      <w:sz w:val="24"/>
-      <w:szCs w:val="24"/>
-    </w:rPr>
-  </w:style>
-  <w:style w:type="paragraph" w:styleId="Prrafodelista">
-    <w:name w:val="List Paragraph"/>
-    <w:basedOn w:val="Normal"/>
-    <w:uiPriority w:val="34"/>
-    <w:qFormat/>
-    <w:rsid w:val="00B2280E"/>
-    <w:pPr>
-      <w:ind w:left="720"/>
-      <w:contextualSpacing/>
-    </w:pPr>
-  </w:style>
-</w:styles>
-</file>
-
-<file path=word/stylesWithEffects.xml><?xml version="1.0" encoding="utf-8"?>
-<w:styles xmlns:wpc="http://schemas.microsoft.com/office/word/2010/wordprocessingCanvas" xmlns:mc="http://schemas.openxmlformats.org/markup-compatibility/2006" xmlns:o="urn:schemas-microsoft-com:office:office" xmlns:r="http://schemas.openxmlformats.org/officeDocument/2006/relationships" xmlns:m="http://schemas.openxmlformats.org/officeDocument/2006/math" xmlns:v="urn:schemas-microsoft-com:vml" xmlns:wp14="http://schemas.microsoft.com/office/word/2010/wordprocessingDrawing" xmlns:wp="http://schemas.openxmlformats.org/drawingml/2006/wordprocessingDrawing" xmlns:w10="urn:schemas-microsoft-com:office:word" xmlns:w="http://schemas.openxmlformats.org/wordprocessingml/2006/main" xmlns:w14="http://schemas.microsoft.com/office/word/2010/wordml" xmlns:wpg="http://schemas.microsoft.com/office/word/2010/wordprocessingGroup" xmlns:wpi="http://schemas.microsoft.com/office/word/2010/wordprocessingInk" xmlns:wne="http://schemas.microsoft.com/office/word/2006/wordml" xmlns:wps="http://schemas.microsoft.com/office/word/2010/wordprocessingShape" mc:Ignorable="w14 wp14">
-  <w:docDefaults>
-    <w:rPrDefault>
-      <w:rPr>
-        <w:rFonts w:asciiTheme="minorHAnsi" w:eastAsiaTheme="minorEastAsia" w:hAnsiTheme="minorHAnsi" w:cstheme="minorBidi"/>
-        <w:sz w:val="22"/>
-        <w:szCs w:val="22"/>
-        <w:lang w:val="es-ES" w:eastAsia="es-ES" w:bidi="ar-SA"/>
-      </w:rPr>
-    </w:rPrDefault>
-    <w:pPrDefault>
-      <w:pPr>
-        <w:spacing w:after="200" w:line="276" w:lineRule="auto"/>
-      </w:pPr>
-    </w:pPrDefault>
-  </w:docDefaults>
-  <w:latentStyles w:defLockedState="0" w:defUIPriority="99" w:defSemiHidden="1" w:defUnhideWhenUsed="1" w:defQFormat="0" w:count="267">
-    <w:lsdException w:name="Normal" w:semiHidden="0" w:uiPriority="0" w:unhideWhenUsed="0" w:qFormat="1"/>
-    <w:lsdException w:name="heading 1" w:semiHidden="0" w:uiPriority="9" w:unhideWhenUsed="0" w:qFormat="1"/>
-    <w:lsdException w:name="heading 2" w:uiPriority="9" w:qFormat="1"/>
-    <w:lsdException w:name="heading 3" w:uiPriority="9" w:qFormat="1"/>
-    <w:lsdException w:name="heading 4" w:uiPriority="9" w:qFormat="1"/>
-    <w:lsdException w:name="heading 5" w:uiPriority="9" w:qFormat="1"/>
-    <w:lsdException w:name="heading 6" w:uiPriority="9" w:qFormat="1"/>
-    <w:lsdException w:name="heading 7" w:uiPriority="9" w:qFormat="1"/>
-    <w:lsdException w:name="heading 8" w:uiPriority="9" w:qFormat="1"/>
-    <w:lsdException w:name="heading 9" w:uiPriority="9" w:qFormat="1"/>
-    <w:lsdException w:name="toc 1" w:uiPriority="39"/>
-    <w:lsdException w:name="toc 2" w:uiPriority="39"/>
-    <w:lsdException w:name="toc 3" w:uiPriority="39"/>
-    <w:lsdException w:name="toc 4" w:uiPriority="39"/>
-    <w:lsdException w:name="toc 5" w:uiPriority="39"/>
-    <w:lsdException w:name="toc 6" w:uiPriority="39"/>
-    <w:lsdException w:name="toc 7" w:uiPriority="39"/>
-    <w:lsdException w:name="toc 8" w:uiPriority="39"/>
-    <w:lsdException w:name="toc 9" w:uiPriority="39"/>
-    <w:lsdException w:name="caption" w:uiPriority="35" w:qFormat="1"/>
-    <w:lsdException w:name="Title" w:semiHidden="0" w:uiPriority="10" w:unhideWhenUsed="0" w:qFormat="1"/>
-    <w:lsdException w:name="Default Paragraph Font" w:uiPriority="1"/>
-    <w:lsdException w:name="Subtitle" w:semiHidden="0" w:uiPriority="11" w:unhideWhenUsed="0" w:qFormat="1"/>
-    <w:lsdException w:name="Strong" w:semiHidden="0" w:uiPriority="22" w:unhideWhenUsed="0" w:qFormat="1"/>
-    <w:lsdException w:name="Emphasis" w:semiHidden="0" w:uiPriority="20" w:unhideWhenUsed="0" w:qFormat="1"/>
-    <w:lsdException w:name="Table Grid" w:semiHidden="0" w:uiPriority="59" w:unhideWhenUsed="0"/>
-    <w:lsdException w:name="Placeholder Text" w:unhideWhenUsed="0"/>
-    <w:lsdException w:name="No Spacing" w:semiHidden="0" w:uiPriority="1" w:unhideWhenUsed="0" w:qFormat="1"/>
-    <w:lsdException w:name="Light Shading" w:semiHidden="0" w:uiPriority="60" w:unhideWhenUsed="0"/>
-    <w:lsdException w:name="Light List" w:semiHidden="0" w:uiPriority="61" w:unhideWhenUsed="0"/>
-    <w:lsdException w:name="Light Grid" w:semiHidden="0" w:uiPriority="62" w:unhideWhenUsed="0"/>
-    <w:lsdException w:name="Medium Shading 1" w:semiHidden="0" w:uiPriority="63" w:unhideWhenUsed="0"/>
-    <w:lsdException w:name="Medium Shading 2" w:semiHidden="0" w:uiPriority="64" w:unhideWhenUsed="0"/>
-    <w:lsdException w:name="Medium List 1" w:semiHidden="0" w:uiPriority="65" w:unhideWhenUsed="0"/>
-    <w:lsdException w:name="Medium List 2" w:semiHidden="0" w:uiPriority="66" w:unhideWhenUsed="0"/>
-    <w:lsdException w:name="Medium Grid 1" w:semiHidden="0" w:uiPriority="67" w:unhideWhenUsed="0"/>
-    <w:lsdException w:name="Medium Grid 2" w:semiHidden="0" w:uiPriority="68" w:unhideWhenUsed="0"/>
-    <w:lsdException w:name="Medium Grid 3" w:semiHidden="0" w:uiPriority="69" w:unhideWhenUsed="0"/>
-    <w:lsdException w:name="Dark List" w:semiHidden="0" w:uiPriority="70" w:unhideWhenUsed="0"/>
-    <w:lsdException w:name="Colorful Shading" w:semiHidden="0" w:uiPriority="71" w:unhideWhenUsed="0"/>
-    <w:lsdException w:name="Colorful List" w:semiHidden="0" w:uiPriority="72" w:unhideWhenUsed="0"/>
-    <w:lsdException w:name="Colorful Grid" w:semiHidden="0" w:uiPriority="73" w:unhideWhenUsed="0"/>
-    <w:lsdException w:name="Light Shading Accent 1" w:semiHidden="0" w:uiPriority="60" w:unhideWhenUsed="0"/>
-    <w:lsdException w:name="Light List Accent 1" w:semiHidden="0" w:uiPriority="61" w:unhideWhenUsed="0"/>
-    <w:lsdException w:name="Light Grid Accent 1" w:semiHidden="0" w:uiPriority="62" w:unhideWhenUsed="0"/>
-    <w:lsdException w:name="Medium Shading 1 Accent 1" w:semiHidden="0" w:uiPriority="63" w:unhideWhenUsed="0"/>
-    <w:lsdException w:name="Medium Shading 2 Accent 1" w:semiHidden="0" w:uiPriority="64" w:unhideWhenUsed="0"/>
-    <w:lsdException w:name="Medium List 1 Accent 1" w:semiHidden="0" w:uiPriority="65" w:unhideWhenUsed="0"/>
-    <w:lsdException w:name="Revision" w:unhideWhenUsed="0"/>
-    <w:lsdException w:name="List Paragraph" w:semiHidden="0" w:uiPriority="34" w:unhideWhenUsed="0" w:qFormat="1"/>
-    <w:lsdException w:name="Quote" w:semiHidden="0" w:uiPriority="29" w:unhideWhenUsed="0" w:qFormat="1"/>
-    <w:lsdException w:name="Intense Quote" w:semiHidden="0" w:uiPriority="30" w:unhideWhenUsed="0" w:qFormat="1"/>
-    <w:lsdException w:name="Medium List 2 Accent 1" w:semiHidden="0" w:uiPriority="66" w:unhideWhenUsed="0"/>
-    <w:lsdException w:name="Medium Grid 1 Accent 1" w:semiHidden="0" w:uiPriority="67" w:unhideWhenUsed="0"/>
-    <w:lsdException w:name="Medium Grid 2 Accent 1" w:semiHidden="0" w:uiPriority="68" w:unhideWhenUsed="0"/>
-    <w:lsdException w:name="Medium Grid 3 Accent 1" w:semiHidden="0" w:uiPriority="69" w:unhideWhenUsed="0"/>
-    <w:lsdException w:name="Dark List Accent 1" w:semiHidden="0" w:uiPriority="70" w:unhideWhenUsed="0"/>
-    <w:lsdException w:name="Colorful Shading Accent 1" w:semiHidden="0" w:uiPriority="71" w:unhideWhenUsed="0"/>
-    <w:lsdException w:name="Colorful List Accent 1" w:semiHidden="0" w:uiPriority="72" w:unhideWhenUsed="0"/>
-    <w:lsdException w:name="Colorful Grid Accent 1" w:semiHidden="0" w:uiPriority="73" w:unhideWhenUsed="0"/>
-    <w:lsdException w:name="Light Shading Accent 2" w:semiHidden="0" w:uiPriority="60" w:unhideWhenUsed="0"/>
-    <w:lsdException w:name="Light List Accent 2" w:semiHidden="0" w:uiPriority="61" w:unhideWhenUsed="0"/>
-    <w:lsdException w:name="Light Grid Accent 2" w:semiHidden="0" w:uiPriority="62" w:unhideWhenUsed="0"/>
-    <w:lsdException w:name="Medium Shading 1 Accent 2" w:semiHidden="0" w:uiPriority="63" w:unhideWhenUsed="0"/>
-    <w:lsdException w:name="Medium Shading 2 Accent 2" w:semiHidden="0" w:uiPriority="64" w:unhideWhenUsed="0"/>
-    <w:lsdException w:name="Medium List 1 Accent 2" w:semiHidden="0" w:uiPriority="65" w:unhideWhenUsed="0"/>
-    <w:lsdException w:name="Medium List 2 Accent 2" w:semiHidden="0" w:uiPriority="66" w:unhideWhenUsed="0"/>
-    <w:lsdException w:name="Medium Grid 1 Accent 2" w:semiHidden="0" w:uiPriority="67" w:unhideWhenUsed="0"/>
-    <w:lsdException w:name="Medium Grid 2 Accent 2" w:semiHidden="0" w:uiPriority="68" w:unhideWhenUsed="0"/>
-    <w:lsdException w:name="Medium Grid 3 Accent 2" w:semiHidden="0" w:uiPriority="69" w:unhideWhenUsed="0"/>
-    <w:lsdException w:name="Dark List Accent 2" w:semiHidden="0" w:uiPriority="70" w:unhideWhenUsed="0"/>
-    <w:lsdException w:name="Colorful Shading Accent 2" w:semiHidden="0" w:uiPriority="71" w:unhideWhenUsed="0"/>
-    <w:lsdException w:name="Colorful List Accent 2" w:semiHidden="0" w:uiPriority="72" w:unhideWhenUsed="0"/>
-    <w:lsdException w:name="Colorful Grid Accent 2" w:semiHidden="0" w:uiPriority="73" w:unhideWhenUsed="0"/>
-    <w:lsdException w:name="Light Shading Accent 3" w:semiHidden="0" w:uiPriority="60" w:unhideWhenUsed="0"/>
-    <w:lsdException w:name="Light List Accent 3" w:semiHidden="0" w:uiPriority="61" w:unhideWhenUsed="0"/>
-    <w:lsdException w:name="Light Grid Accent 3" w:semiHidden="0" w:uiPriority="62" w:unhideWhenUsed="0"/>
-    <w:lsdException w:name="Medium Shading 1 Accent 3" w:semiHidden="0" w:uiPriority="63" w:unhideWhenUsed="0"/>
-    <w:lsdException w:name="Medium Shading 2 Accent 3" w:semiHidden="0" w:uiPriority="64" w:unhideWhenUsed="0"/>
-    <w:lsdException w:name="Medium List 1 Accent 3" w:semiHidden="0" w:uiPriority="65" w:unhideWhenUsed="0"/>
-    <w:lsdException w:name="Medium List 2 Accent 3" w:semiHidden="0" w:uiPriority="66" w:unhideWhenUsed="0"/>
-    <w:lsdException w:name="Medium Grid 1 Accent 3" w:semiHidden="0" w:uiPriority="67" w:unhideWhenUsed="0"/>
-    <w:lsdException w:name="Medium Grid 2 Accent 3" w:semiHidden="0" w:uiPriority="68" w:unhideWhenUsed="0"/>
-    <w:lsdException w:name="Medium Grid 3 Accent 3" w:semiHidden="0" w:uiPriority="69" w:unhideWhenUsed="0"/>
-    <w:lsdException w:name="Dark List Accent 3" w:semiHidden="0" w:uiPriority="70" w:unhideWhenUsed="0"/>
-    <w:lsdException w:name="Colorful Shading Accent 3" w:semiHidden="0" w:uiPriority="71" w:unhideWhenUsed="0"/>
-    <w:lsdException w:name="Colorful List Accent 3" w:semiHidden="0" w:uiPriority="72" w:unhideWhenUsed="0"/>
-    <w:lsdException w:name="Colorful Grid Accent 3" w:semiHidden="0" w:uiPriority="73" w:unhideWhenUsed="0"/>
-    <w:lsdException w:name="Light Shading Accent 4" w:semiHidden="0" w:uiPriority="60" w:unhideWhenUsed="0"/>
-    <w:lsdException w:name="Light List Accent 4" w:semiHidden="0" w:uiPriority="61" w:unhideWhenUsed="0"/>
-    <w:lsdException w:name="Light Grid Accent 4" w:semiHidden="0" w:uiPriority="62" w:unhideWhenUsed="0"/>
-    <w:lsdException w:name="Medium Shading 1 Accent 4" w:semiHidden="0" w:uiPriority="63" w:unhideWhenUsed="0"/>
-    <w:lsdException w:name="Medium Shading 2 Accent 4" w:semiHidden="0" w:uiPriority="64" w:unhideWhenUsed="0"/>
-    <w:lsdException w:name="Medium List 1 Accent 4" w:semiHidden="0" w:uiPriority="65" w:unhideWhenUsed="0"/>
-    <w:lsdException w:name="Medium List 2 Accent 4" w:semiHidden="0" w:uiPriority="66" w:unhideWhenUsed="0"/>
-    <w:lsdException w:name="Medium Grid 1 Accent 4" w:semiHidden="0" w:uiPriority="67" w:unhideWhenUsed="0"/>
-    <w:lsdException w:name="Medium Grid 2 Accent 4" w:semiHidden="0" w:uiPriority="68" w:unhideWhenUsed="0"/>
-    <w:lsdException w:name="Medium Grid 3 Accent 4" w:semiHidden="0" w:uiPriority="69" w:unhideWhenUsed="0"/>
-    <w:lsdException w:name="Dark List Accent 4" w:semiHidden="0" w:uiPriority="70" w:unhideWhenUsed="0"/>
-    <w:lsdException w:name="Colorful Shading Accent 4" w:semiHidden="0" w:uiPriority="71" w:unhideWhenUsed="0"/>
-    <w:lsdException w:name="Colorful List Accent 4" w:semiHidden="0" w:uiPriority="72" w:unhideWhenUsed="0"/>
-    <w:lsdException w:name="Colorful Grid Accent 4" w:semiHidden="0" w:uiPriority="73" w:unhideWhenUsed="0"/>
-    <w:lsdException w:name="Light Shading Accent 5" w:semiHidden="0" w:uiPriority="60" w:unhideWhenUsed="0"/>
-    <w:lsdException w:name="Light List Accent 5" w:semiHidden="0" w:uiPriority="61" w:unhideWhenUsed="0"/>
-    <w:lsdException w:name="Light Grid Accent 5" w:semiHidden="0" w:uiPriority="62" w:unhideWhenUsed="0"/>
-    <w:lsdException w:name="Medium Shading 1 Accent 5" w:semiHidden="0" w:uiPriority="63" w:unhideWhenUsed="0"/>
-    <w:lsdException w:name="Medium Shading 2 Accent 5" w:semiHidden="0" w:uiPriority="64" w:unhideWhenUsed="0"/>
-    <w:lsdException w:name="Medium List 1 Accent 5" w:semiHidden="0" w:uiPriority="65" w:unhideWhenUsed="0"/>
-    <w:lsdException w:name="Medium List 2 Accent 5" w:semiHidden="0" w:uiPriority="66" w:unhideWhenUsed="0"/>
-    <w:lsdException w:name="Medium Grid 1 Accent 5" w:semiHidden="0" w:uiPriority="67" w:unhideWhenUsed="0"/>
-    <w:lsdException w:name="Medium Grid 2 Accent 5" w:semiHidden="0" w:uiPriority="68" w:unhideWhenUsed="0"/>
-    <w:lsdException w:name="Medium Grid 3 Accent 5" w:semiHidden="0" w:uiPriority="69" w:unhideWhenUsed="0"/>
-    <w:lsdException w:name="Dark List Accent 5" w:semiHidden="0" w:uiPriority="70" w:unhideWhenUsed="0"/>
-    <w:lsdException w:name="Colorful Shading Accent 5" w:semiHidden="0" w:uiPriority="71" w:unhideWhenUsed="0"/>
-    <w:lsdException w:name="Colorful List Accent 5" w:semiHidden="0" w:uiPriority="72" w:unhideWhenUsed="0"/>
-    <w:lsdException w:name="Colorful Grid Accent 5" w:semiHidden="0" w:uiPriority="73" w:unhideWhenUsed="0"/>
-    <w:lsdException w:name="Light Shading Accent 6" w:semiHidden="0" w:uiPriority="60" w:unhideWhenUsed="0"/>
-    <w:lsdException w:name="Light List Accent 6" w:semiHidden="0" w:uiPriority="61" w:unhideWhenUsed="0"/>
-    <w:lsdException w:name="Light Grid Accent 6" w:semiHidden="0" w:uiPriority="62" w:unhideWhenUsed="0"/>
-    <w:lsdException w:name="Medium Shading 1 Accent 6" w:semiHidden="0" w:uiPriority="63" w:unhideWhenUsed="0"/>
-    <w:lsdException w:name="Medium Shading 2 Accent 6" w:semiHidden="0" w:uiPriority="64" w:unhideWhenUsed="0"/>
-    <w:lsdException w:name="Medium List 1 Accent 6" w:semiHidden="0" w:uiPriority="65" w:unhideWhenUsed="0"/>
-    <w:lsdException w:name="Medium List 2 Accent 6" w:semiHidden="0" w:uiPriority="66" w:unhideWhenUsed="0"/>
-    <w:lsdException w:name="Medium Grid 1 Accent 6" w:semiHidden="0" w:uiPriority="67" w:unhideWhenUsed="0"/>
-    <w:lsdException w:name="Medium Grid 2 Accent 6" w:semiHidden="0" w:uiPriority="68" w:unhideWhenUsed="0"/>
-    <w:lsdException w:name="Medium Grid 3 Accent 6" w:semiHidden="0" w:uiPriority="69" w:unhideWhenUsed="0"/>
-    <w:lsdException w:name="Dark List Accent 6" w:semiHidden="0" w:uiPriority="70" w:unhideWhenUsed="0"/>
-    <w:lsdException w:name="Colorful Shading Accent 6" w:semiHidden="0" w:uiPriority="71" w:unhideWhenUsed="0"/>
-    <w:lsdException w:name="Colorful List Accent 6" w:semiHidden="0" w:uiPriority="72" w:unhideWhenUsed="0"/>
-    <w:lsdException w:name="Colorful Grid Accent 6" w:semiHidden="0" w:uiPriority="73" w:unhideWhenUsed="0"/>
-    <w:lsdException w:name="Subtle Emphasis" w:semiHidden="0" w:uiPriority="19" w:unhideWhenUsed="0" w:qFormat="1"/>
-    <w:lsdException w:name="Intense Emphasis" w:semiHidden="0" w:uiPriority="21" w:unhideWhenUsed="0" w:qFormat="1"/>
-    <w:lsdException w:name="Subtle Reference" w:semiHidden="0" w:uiPriority="31" w:unhideWhenUsed="0" w:qFormat="1"/>
-    <w:lsdException w:name="Intense Reference" w:semiHidden="0" w:uiPriority="32" w:unhideWhenUsed="0" w:qFormat="1"/>
-    <w:lsdException w:name="Book Title" w:semiHidden="0" w:uiPriority="33" w:unhideWhenUsed="0" w:qFormat="1"/>
-    <w:lsdException w:name="Bibliography" w:uiPriority="37"/>
-    <w:lsdException w:name="TOC Heading" w:uiPriority="39" w:qFormat="1"/>
-  </w:latentStyles>
-  <w:style w:type="paragraph" w:default="1" w:styleId="Normal">
-    <w:name w:val="Normal"/>
-    <w:qFormat/>
   </w:style>
   <w:style w:type="character" w:default="1" w:styleId="Fuentedeprrafopredeter">
     <w:name w:val="Default Paragraph Font"/>

</xml_diff>